<commit_message>
finish Decision-tree and result
</commit_message>
<xml_diff>
--- a/数据挖掘课程设计/数据挖掘课程设计实验指导书.docx
+++ b/数据挖掘课程设计/数据挖掘课程设计实验指导书.docx
@@ -1,6 +1,6 @@
 
 <file path=word/document.xml><?xml version="1.0" encoding="utf-8"?>
-<w:document xmlns:wpc="http://schemas.microsoft.com/office/word/2010/wordprocessingCanvas" xmlns:cx="http://schemas.microsoft.com/office/drawing/2014/chartex" xmlns:cx1="http://schemas.microsoft.com/office/drawing/2015/9/8/chartex" xmlns:cx2="http://schemas.microsoft.com/office/drawing/2015/10/21/chartex" xmlns:cx3="http://schemas.microsoft.com/office/drawing/2016/5/9/chartex" xmlns:cx4="http://schemas.microsoft.com/office/drawing/2016/5/10/chartex" xmlns:cx5="http://schemas.microsoft.com/office/drawing/2016/5/11/chartex" xmlns:cx6="http://schemas.microsoft.com/office/drawing/2016/5/12/chartex" xmlns:cx7="http://schemas.microsoft.com/office/drawing/2016/5/13/chartex" xmlns:cx8="http://schemas.microsoft.com/office/drawing/2016/5/14/chartex" xmlns:mc="http://schemas.openxmlformats.org/markup-compatibility/2006" xmlns:aink="http://schemas.microsoft.com/office/drawing/2016/ink" xmlns:am3d="http://schemas.microsoft.com/office/drawing/2017/model3d" xmlns:o="urn:schemas-microsoft-com:office:office" xmlns:r="http://schemas.openxmlformats.org/officeDocument/2006/relationships" xmlns:m="http://schemas.openxmlformats.org/officeDocument/2006/math" xmlns:v="urn:schemas-microsoft-com:vml" xmlns:wp14="http://schemas.microsoft.com/office/word/2010/wordprocessingDrawing" xmlns:wp="http://schemas.openxmlformats.org/drawingml/2006/wordprocessingDrawing" xmlns:w10="urn:schemas-microsoft-com:office:word" xmlns:w="http://schemas.openxmlformats.org/wordprocessingml/2006/main" xmlns:w14="http://schemas.microsoft.com/office/word/2010/wordml" xmlns:w15="http://schemas.microsoft.com/office/word/2012/wordml" xmlns:w16cid="http://schemas.microsoft.com/office/word/2016/wordml/cid" xmlns:w16se="http://schemas.microsoft.com/office/word/2015/wordml/symex" xmlns:wpg="http://schemas.microsoft.com/office/word/2010/wordprocessingGroup" xmlns:wpi="http://schemas.microsoft.com/office/word/2010/wordprocessingInk" xmlns:wne="http://schemas.microsoft.com/office/word/2006/wordml" xmlns:wps="http://schemas.microsoft.com/office/word/2010/wordprocessingShape" mc:Ignorable="w14 w15 w16se w16cid wp14">
+<w:document xmlns:wpc="http://schemas.microsoft.com/office/word/2010/wordprocessingCanvas" xmlns:cx="http://schemas.microsoft.com/office/drawing/2014/chartex" xmlns:cx1="http://schemas.microsoft.com/office/drawing/2015/9/8/chartex" xmlns:cx2="http://schemas.microsoft.com/office/drawing/2015/10/21/chartex" xmlns:cx3="http://schemas.microsoft.com/office/drawing/2016/5/9/chartex" xmlns:cx4="http://schemas.microsoft.com/office/drawing/2016/5/10/chartex" xmlns:cx5="http://schemas.microsoft.com/office/drawing/2016/5/11/chartex" xmlns:cx6="http://schemas.microsoft.com/office/drawing/2016/5/12/chartex" xmlns:cx7="http://schemas.microsoft.com/office/drawing/2016/5/13/chartex" xmlns:cx8="http://schemas.microsoft.com/office/drawing/2016/5/14/chartex" xmlns:mc="http://schemas.openxmlformats.org/markup-compatibility/2006" xmlns:aink="http://schemas.microsoft.com/office/drawing/2016/ink" xmlns:am3d="http://schemas.microsoft.com/office/drawing/2017/model3d" xmlns:o="urn:schemas-microsoft-com:office:office" xmlns:r="http://schemas.openxmlformats.org/officeDocument/2006/relationships" xmlns:m="http://schemas.openxmlformats.org/officeDocument/2006/math" xmlns:v="urn:schemas-microsoft-com:vml" xmlns:wp14="http://schemas.microsoft.com/office/word/2010/wordprocessingDrawing" xmlns:wp="http://schemas.openxmlformats.org/drawingml/2006/wordprocessingDrawing" xmlns:w10="urn:schemas-microsoft-com:office:word" xmlns:w="http://schemas.openxmlformats.org/wordprocessingml/2006/main" xmlns:w14="http://schemas.microsoft.com/office/word/2010/wordml" xmlns:w15="http://schemas.microsoft.com/office/word/2012/wordml" xmlns:w16cex="http://schemas.microsoft.com/office/word/2018/wordml/cex" xmlns:w16cid="http://schemas.microsoft.com/office/word/2016/wordml/cid" xmlns:w16="http://schemas.microsoft.com/office/word/2018/wordml" xmlns:w16sdtdh="http://schemas.microsoft.com/office/word/2020/wordml/sdtdatahash" xmlns:w16se="http://schemas.microsoft.com/office/word/2015/wordml/symex" xmlns:wpg="http://schemas.microsoft.com/office/word/2010/wordprocessingGroup" xmlns:wpi="http://schemas.microsoft.com/office/word/2010/wordprocessingInk" xmlns:wne="http://schemas.microsoft.com/office/word/2006/wordml" xmlns:wps="http://schemas.microsoft.com/office/word/2010/wordprocessingShape" mc:Ignorable="w14 w15 w16se w16cid w16 w16cex w16sdtdh wp14">
   <w:body>
     <w:p>
       <w:pPr>
@@ -11,8 +11,6 @@
           <w:szCs w:val="28"/>
         </w:rPr>
       </w:pPr>
-      <w:bookmarkStart w:id="0" w:name="_GoBack"/>
-      <w:bookmarkEnd w:id="0"/>
       <w:r>
         <w:rPr>
           <w:rFonts w:hint="eastAsia"/>
@@ -71,7 +69,23 @@
           <w:rFonts w:ascii="宋体" w:hAnsi="宋体" w:cs="宋体" w:hint="eastAsia"/>
           <w:szCs w:val="21"/>
         </w:rPr>
-        <w:t>了解典型决策树算法</w:t>
+        <w:t>了解</w:t>
+      </w:r>
+      <w:proofErr w:type="gramStart"/>
+      <w:r>
+        <w:rPr>
+          <w:rFonts w:ascii="宋体" w:hAnsi="宋体" w:cs="宋体" w:hint="eastAsia"/>
+          <w:szCs w:val="21"/>
+        </w:rPr>
+        <w:t>典型决策</w:t>
+      </w:r>
+      <w:proofErr w:type="gramEnd"/>
+      <w:r>
+        <w:rPr>
+          <w:rFonts w:ascii="宋体" w:hAnsi="宋体" w:cs="宋体" w:hint="eastAsia"/>
+          <w:szCs w:val="21"/>
+        </w:rPr>
+        <w:t>树算法</w:t>
       </w:r>
       <w:r>
         <w:rPr>
@@ -302,7 +316,21 @@
         <w:rPr>
           <w:rFonts w:hint="eastAsia"/>
         </w:rPr>
-        <w:t>对数据集做决策树分析</w:t>
+        <w:t>对</w:t>
+      </w:r>
+      <w:proofErr w:type="gramStart"/>
+      <w:r>
+        <w:rPr>
+          <w:rFonts w:hint="eastAsia"/>
+        </w:rPr>
+        <w:t>数据集做决策树</w:t>
+      </w:r>
+      <w:proofErr w:type="gramEnd"/>
+      <w:r>
+        <w:rPr>
+          <w:rFonts w:hint="eastAsia"/>
+        </w:rPr>
+        <w:t>分析</w:t>
       </w:r>
       <w:r>
         <w:rPr>
@@ -2310,7 +2338,15 @@
     </w:p>
     <w:p>
       <w:r>
-        <w:t>data = txt(2:end,2:end);</w:t>
+        <w:t>data = txt(</w:t>
+      </w:r>
+      <w:proofErr w:type="gramStart"/>
+      <w:r>
+        <w:t>2:end</w:t>
+      </w:r>
+      <w:proofErr w:type="gramEnd"/>
+      <w:r>
+        <w:t>,2:end);</w:t>
       </w:r>
     </w:p>
     <w:p>
@@ -2332,10 +2368,12 @@
         <w:t>[</w:t>
       </w:r>
       <w:proofErr w:type="spellStart"/>
+      <w:proofErr w:type="gramStart"/>
       <w:r>
         <w:t>rows,cols</w:t>
       </w:r>
       <w:proofErr w:type="spellEnd"/>
+      <w:proofErr w:type="gramEnd"/>
       <w:r>
         <w:t>] = size(data);</w:t>
       </w:r>
@@ -2394,12 +2432,25 @@
     </w:p>
     <w:p>
       <w:r>
-        <w:t>for j=1:cols</w:t>
-      </w:r>
-    </w:p>
-    <w:p>
-      <w:r>
-        <w:t xml:space="preserve">    matrix(:,j) = </w:t>
+        <w:t>for j=</w:t>
+      </w:r>
+      <w:proofErr w:type="gramStart"/>
+      <w:r>
+        <w:t>1:cols</w:t>
+      </w:r>
+      <w:proofErr w:type="gramEnd"/>
+    </w:p>
+    <w:p>
+      <w:r>
+        <w:t xml:space="preserve">    matrix</w:t>
+      </w:r>
+      <w:proofErr w:type="gramStart"/>
+      <w:r>
+        <w:t>(:,</w:t>
+      </w:r>
+      <w:proofErr w:type="gramEnd"/>
+      <w:r>
+        <w:t xml:space="preserve">j) = </w:t>
       </w:r>
       <w:proofErr w:type="spellStart"/>
       <w:r>
@@ -2780,7 +2831,15 @@
         <w:spacing w:line="360" w:lineRule="auto"/>
       </w:pPr>
       <w:r>
-        <w:t>P=[-5 -7 -4 -1 0 -5 4 2 -4 -2 1 4 4 3 1 -2;0 -5 4 2 -4 1 4 1 -1 -3 -1 7 -2 -3 5 -5];T=[1 0 1 1 0 1 1 0 1 0 0 1 0 0 1 0];</w:t>
+        <w:t>P</w:t>
+      </w:r>
+      <w:proofErr w:type="gramStart"/>
+      <w:r>
+        <w:t>=[</w:t>
+      </w:r>
+      <w:proofErr w:type="gramEnd"/>
+      <w:r>
+        <w:t>-5 -7 -4 -1 0 -5 4 2 -4 -2 1 4 4 3 1 -2;0 -5 4 2 -4 1 4 1 -1 -3 -1 7 -2 -3 5 -5];T=[1 0 1 1 0 1 1 0 1 0 0 1 0 0 1 0];</w:t>
       </w:r>
     </w:p>
     <w:p>
@@ -2796,7 +2855,15 @@
         <w:spacing w:line="360" w:lineRule="auto"/>
       </w:pPr>
       <w:r>
-        <w:t>P=[-3 -1 -5 4 2 -4 -2 1 4 3 1 -3;5 2 1 4 1 -1 -3 -1 -2 -4 5 -6];T=[1 1 1 1 0 1 0 0 0 0 1 0];</w:t>
+        <w:t>P</w:t>
+      </w:r>
+      <w:proofErr w:type="gramStart"/>
+      <w:r>
+        <w:t>=[</w:t>
+      </w:r>
+      <w:proofErr w:type="gramEnd"/>
+      <w:r>
+        <w:t>-3 -1 -5 4 2 -4 -2 1 4 3 1 -3;5 2 1 4 1 -1 -3 -1 -2 -4 5 -6];T=[1 1 1 1 0 1 0 0 0 0 1 0];</w:t>
       </w:r>
     </w:p>
     <w:p>
@@ -2815,7 +2882,15 @@
         <w:spacing w:line="360" w:lineRule="auto"/>
       </w:pPr>
       <w:r>
-        <w:t>P=[-5 -7 -4 -1 0 -5 4 2 -4 -2 1 4 4 3 1 -2;0 -5 4 2 -4 1 4 1 -1 -3 -1 7 -2 -3 5 -5];T=[1 0 1 0 0 1 1 0 1 0 0 1 0 0 1 0];</w:t>
+        <w:t>P</w:t>
+      </w:r>
+      <w:proofErr w:type="gramStart"/>
+      <w:r>
+        <w:t>=[</w:t>
+      </w:r>
+      <w:proofErr w:type="gramEnd"/>
+      <w:r>
+        <w:t>-5 -7 -4 -1 0 -5 4 2 -4 -2 1 4 4 3 1 -2;0 -5 4 2 -4 1 4 1 -1 -3 -1 7 -2 -3 5 -5];T=[1 0 1 0 0 1 1 0 1 0 0 1 0 0 1 0];</w:t>
       </w:r>
     </w:p>
     <w:p>
@@ -2872,7 +2947,7 @@
           <w:szCs w:val="28"/>
         </w:rPr>
       </w:pPr>
-      <w:bookmarkStart w:id="1" w:name="OLE_LINK1"/>
+      <w:bookmarkStart w:id="0" w:name="OLE_LINK1"/>
       <w:r>
         <w:rPr>
           <w:rFonts w:hint="eastAsia"/>
@@ -2892,7 +2967,7 @@
         <w:t>贝叶斯分类器设计</w:t>
       </w:r>
     </w:p>
-    <w:bookmarkEnd w:id="1"/>
+    <w:bookmarkEnd w:id="0"/>
     <w:p>
       <w:pPr>
         <w:spacing w:line="360" w:lineRule="auto"/>
@@ -3169,7 +3244,15 @@
           <w:rFonts w:ascii="宋体" w:hAnsi="宋体" w:cs="宋体" w:hint="eastAsia"/>
           <w:szCs w:val="21"/>
         </w:rPr>
-        <w:t>数据集做</w:t>
+        <w:t>数据</w:t>
+      </w:r>
+      <w:proofErr w:type="gramStart"/>
+      <w:r>
+        <w:rPr>
+          <w:rFonts w:ascii="宋体" w:hAnsi="宋体" w:cs="宋体" w:hint="eastAsia"/>
+          <w:szCs w:val="21"/>
+        </w:rPr>
+        <w:t>集做</w:t>
       </w:r>
       <w:r>
         <w:rPr>
@@ -3177,7 +3260,16 @@
           <w:bCs/>
           <w:szCs w:val="21"/>
         </w:rPr>
-        <w:t>朴素贝叶斯分类</w:t>
+        <w:t>朴素</w:t>
+      </w:r>
+      <w:proofErr w:type="gramEnd"/>
+      <w:r>
+        <w:rPr>
+          <w:rFonts w:ascii="宋体" w:hAnsi="宋体" w:cs="宋体"/>
+          <w:bCs/>
+          <w:szCs w:val="21"/>
+        </w:rPr>
+        <w:t>贝叶斯分类</w:t>
       </w:r>
       <w:r>
         <w:rPr>
@@ -3769,10 +3861,10 @@
             <v:path o:extrusionok="f" gradientshapeok="t" o:connecttype="rect"/>
             <o:lock v:ext="edit" aspectratio="t"/>
           </v:shapetype>
-          <v:shape id="_x0000_i1025" type="#_x0000_t75" style="width:229.75pt;height:40.05pt" o:ole="">
+          <v:shape id="_x0000_i1025" type="#_x0000_t75" style="width:229.75pt;height:39.95pt" o:ole="">
             <v:imagedata r:id="rId7" o:title=""/>
           </v:shape>
-          <o:OLEObject Type="Embed" ProgID="Equation.DSMT4" ShapeID="_x0000_i1025" DrawAspect="Content" ObjectID="_1686679046" r:id="rId8"/>
+          <o:OLEObject Type="Embed" ProgID="Equation.DSMT4" ShapeID="_x0000_i1025" DrawAspect="Content" ObjectID="_1687189710" r:id="rId8"/>
         </w:object>
       </w:r>
       <w:r>
@@ -3782,7 +3874,21 @@
         <w:rPr>
           <w:rFonts w:hint="eastAsia"/>
         </w:rPr>
-        <w:t>计算样本协方差矩阵，求解数据第一主成分，并重建原始数据。</w:t>
+        <w:t>计算样本协方差矩阵，求解数据第一主成分，并</w:t>
+      </w:r>
+      <w:r>
+        <w:rPr>
+          <w:rFonts w:hint="eastAsia"/>
+          <w:b/>
+          <w:bCs/>
+        </w:rPr>
+        <w:t>重建原始数据</w:t>
+      </w:r>
+      <w:r>
+        <w:rPr>
+          <w:rFonts w:hint="eastAsia"/>
+        </w:rPr>
+        <w:t>。</w:t>
       </w:r>
     </w:p>
     <w:p>
@@ -3813,10 +3919,10 @@
       </w:r>
       <w:r>
         <w:object w:dxaOrig="3900" w:dyaOrig="920" w14:anchorId="6CAA6CE6">
-          <v:shape id="_x0000_i1026" type="#_x0000_t75" style="width:194.7pt;height:45.7pt" o:ole="">
+          <v:shape id="_x0000_i1026" type="#_x0000_t75" style="width:194.75pt;height:45.8pt" o:ole="">
             <v:imagedata r:id="rId9" o:title=""/>
           </v:shape>
-          <o:OLEObject Type="Embed" ProgID="Equation.DSMT4" ShapeID="_x0000_i1026" DrawAspect="Content" ObjectID="_1686679047" r:id="rId10"/>
+          <o:OLEObject Type="Embed" ProgID="Equation.DSMT4" ShapeID="_x0000_i1026" DrawAspect="Content" ObjectID="_1687189711" r:id="rId10"/>
         </w:object>
       </w:r>
       <w:r>
@@ -3826,7 +3932,21 @@
         <w:rPr>
           <w:rFonts w:hint="eastAsia"/>
         </w:rPr>
-        <w:t>采用自相关矩阵作为产生矩阵，对其做二维特征提取。</w:t>
+        <w:t>采用</w:t>
+      </w:r>
+      <w:r>
+        <w:rPr>
+          <w:rFonts w:hint="eastAsia"/>
+          <w:b/>
+          <w:bCs/>
+        </w:rPr>
+        <w:t>自相关矩阵</w:t>
+      </w:r>
+      <w:r>
+        <w:rPr>
+          <w:rFonts w:hint="eastAsia"/>
+        </w:rPr>
+        <w:t>作为产生矩阵，对其做二维特征提取。</w:t>
       </w:r>
     </w:p>
     <w:p>
@@ -3900,8 +4020,16 @@
         <w:rPr>
           <w:rFonts w:hint="eastAsia"/>
         </w:rPr>
-        <w:t>支持向量机</w:t>
-      </w:r>
+        <w:t>支持</w:t>
+      </w:r>
+      <w:proofErr w:type="gramStart"/>
+      <w:r>
+        <w:rPr>
+          <w:rFonts w:hint="eastAsia"/>
+        </w:rPr>
+        <w:t>向量机</w:t>
+      </w:r>
+      <w:proofErr w:type="gramEnd"/>
       <w:r>
         <w:t>原理，能够利用编程实现</w:t>
       </w:r>
@@ -4143,7 +4271,27 @@
           <w:sz w:val="22"/>
           <w:szCs w:val="22"/>
         </w:rPr>
-        <w:t>x1(1,1)=5.1418; x1(1,2)=0.5950;</w:t>
+        <w:t>x1(1,</w:t>
+      </w:r>
+      <w:proofErr w:type="gramStart"/>
+      <w:r>
+        <w:rPr>
+          <w:rFonts w:ascii="宋体" w:hAnsiTheme="minorHAnsi" w:cs="宋体"/>
+          <w:kern w:val="0"/>
+          <w:sz w:val="22"/>
+          <w:szCs w:val="22"/>
+        </w:rPr>
+        <w:t>1)=</w:t>
+      </w:r>
+      <w:proofErr w:type="gramEnd"/>
+      <w:r>
+        <w:rPr>
+          <w:rFonts w:ascii="宋体" w:hAnsiTheme="minorHAnsi" w:cs="宋体"/>
+          <w:kern w:val="0"/>
+          <w:sz w:val="22"/>
+          <w:szCs w:val="22"/>
+        </w:rPr>
+        <w:t>5.1418; x1(1,2)=0.5950;</w:t>
       </w:r>
     </w:p>
     <w:p>
@@ -4166,7 +4314,27 @@
           <w:sz w:val="22"/>
           <w:szCs w:val="22"/>
         </w:rPr>
-        <w:t>x1(2,1)=5.5519; x1(2,2)=3.5091;</w:t>
+        <w:t>x1(2,</w:t>
+      </w:r>
+      <w:proofErr w:type="gramStart"/>
+      <w:r>
+        <w:rPr>
+          <w:rFonts w:ascii="宋体" w:hAnsiTheme="minorHAnsi" w:cs="宋体"/>
+          <w:kern w:val="0"/>
+          <w:sz w:val="22"/>
+          <w:szCs w:val="22"/>
+        </w:rPr>
+        <w:t>1)=</w:t>
+      </w:r>
+      <w:proofErr w:type="gramEnd"/>
+      <w:r>
+        <w:rPr>
+          <w:rFonts w:ascii="宋体" w:hAnsiTheme="minorHAnsi" w:cs="宋体"/>
+          <w:kern w:val="0"/>
+          <w:sz w:val="22"/>
+          <w:szCs w:val="22"/>
+        </w:rPr>
+        <w:t>5.5519; x1(2,2)=3.5091;</w:t>
       </w:r>
     </w:p>
     <w:p>
@@ -4189,7 +4357,27 @@
           <w:sz w:val="22"/>
           <w:szCs w:val="22"/>
         </w:rPr>
-        <w:t>x1(3,1)=5.3836; x1(3,2)=2.8033;</w:t>
+        <w:t>x1(3,</w:t>
+      </w:r>
+      <w:proofErr w:type="gramStart"/>
+      <w:r>
+        <w:rPr>
+          <w:rFonts w:ascii="宋体" w:hAnsiTheme="minorHAnsi" w:cs="宋体"/>
+          <w:kern w:val="0"/>
+          <w:sz w:val="22"/>
+          <w:szCs w:val="22"/>
+        </w:rPr>
+        <w:t>1)=</w:t>
+      </w:r>
+      <w:proofErr w:type="gramEnd"/>
+      <w:r>
+        <w:rPr>
+          <w:rFonts w:ascii="宋体" w:hAnsiTheme="minorHAnsi" w:cs="宋体"/>
+          <w:kern w:val="0"/>
+          <w:sz w:val="22"/>
+          <w:szCs w:val="22"/>
+        </w:rPr>
+        <w:t>5.3836; x1(3,2)=2.8033;</w:t>
       </w:r>
     </w:p>
     <w:p>
@@ -4212,7 +4400,27 @@
           <w:sz w:val="22"/>
           <w:szCs w:val="22"/>
         </w:rPr>
-        <w:t>x1(4,1)=3.2419; x1(4,2)=3.7278;</w:t>
+        <w:t>x1(4,</w:t>
+      </w:r>
+      <w:proofErr w:type="gramStart"/>
+      <w:r>
+        <w:rPr>
+          <w:rFonts w:ascii="宋体" w:hAnsiTheme="minorHAnsi" w:cs="宋体"/>
+          <w:kern w:val="0"/>
+          <w:sz w:val="22"/>
+          <w:szCs w:val="22"/>
+        </w:rPr>
+        <w:t>1)=</w:t>
+      </w:r>
+      <w:proofErr w:type="gramEnd"/>
+      <w:r>
+        <w:rPr>
+          <w:rFonts w:ascii="宋体" w:hAnsiTheme="minorHAnsi" w:cs="宋体"/>
+          <w:kern w:val="0"/>
+          <w:sz w:val="22"/>
+          <w:szCs w:val="22"/>
+        </w:rPr>
+        <w:t>3.2419; x1(4,2)=3.7278;</w:t>
       </w:r>
     </w:p>
     <w:p>
@@ -4235,7 +4443,27 @@
           <w:sz w:val="22"/>
           <w:szCs w:val="22"/>
         </w:rPr>
-        <w:t>x1(5,1)=4.4427; x1(5,2)=3.8981;</w:t>
+        <w:t>x1(5,</w:t>
+      </w:r>
+      <w:proofErr w:type="gramStart"/>
+      <w:r>
+        <w:rPr>
+          <w:rFonts w:ascii="宋体" w:hAnsiTheme="minorHAnsi" w:cs="宋体"/>
+          <w:kern w:val="0"/>
+          <w:sz w:val="22"/>
+          <w:szCs w:val="22"/>
+        </w:rPr>
+        <w:t>1)=</w:t>
+      </w:r>
+      <w:proofErr w:type="gramEnd"/>
+      <w:r>
+        <w:rPr>
+          <w:rFonts w:ascii="宋体" w:hAnsiTheme="minorHAnsi" w:cs="宋体"/>
+          <w:kern w:val="0"/>
+          <w:sz w:val="22"/>
+          <w:szCs w:val="22"/>
+        </w:rPr>
+        <w:t>4.4427; x1(5,2)=3.8981;</w:t>
       </w:r>
     </w:p>
     <w:p>
@@ -4258,7 +4486,27 @@
           <w:sz w:val="22"/>
           <w:szCs w:val="22"/>
         </w:rPr>
-        <w:t>x1(6,1)=4.9111; x1(6,2)=2.8710;</w:t>
+        <w:t>x1(6,</w:t>
+      </w:r>
+      <w:proofErr w:type="gramStart"/>
+      <w:r>
+        <w:rPr>
+          <w:rFonts w:ascii="宋体" w:hAnsiTheme="minorHAnsi" w:cs="宋体"/>
+          <w:kern w:val="0"/>
+          <w:sz w:val="22"/>
+          <w:szCs w:val="22"/>
+        </w:rPr>
+        <w:t>1)=</w:t>
+      </w:r>
+      <w:proofErr w:type="gramEnd"/>
+      <w:r>
+        <w:rPr>
+          <w:rFonts w:ascii="宋体" w:hAnsiTheme="minorHAnsi" w:cs="宋体"/>
+          <w:kern w:val="0"/>
+          <w:sz w:val="22"/>
+          <w:szCs w:val="22"/>
+        </w:rPr>
+        <w:t>4.9111; x1(6,2)=2.8710;</w:t>
       </w:r>
     </w:p>
     <w:p>
@@ -4281,7 +4529,27 @@
           <w:sz w:val="22"/>
           <w:szCs w:val="22"/>
         </w:rPr>
-        <w:t>x1(7,1)=2.9259; x1(7,2)=3.4879;</w:t>
+        <w:t>x1(7,</w:t>
+      </w:r>
+      <w:proofErr w:type="gramStart"/>
+      <w:r>
+        <w:rPr>
+          <w:rFonts w:ascii="宋体" w:hAnsiTheme="minorHAnsi" w:cs="宋体"/>
+          <w:kern w:val="0"/>
+          <w:sz w:val="22"/>
+          <w:szCs w:val="22"/>
+        </w:rPr>
+        <w:t>1)=</w:t>
+      </w:r>
+      <w:proofErr w:type="gramEnd"/>
+      <w:r>
+        <w:rPr>
+          <w:rFonts w:ascii="宋体" w:hAnsiTheme="minorHAnsi" w:cs="宋体"/>
+          <w:kern w:val="0"/>
+          <w:sz w:val="22"/>
+          <w:szCs w:val="22"/>
+        </w:rPr>
+        <w:t>2.9259; x1(7,2)=3.4879;</w:t>
       </w:r>
     </w:p>
     <w:p>
@@ -4304,7 +4572,27 @@
           <w:sz w:val="22"/>
           <w:szCs w:val="22"/>
         </w:rPr>
-        <w:t>x1(8,1)=4.2018; x1(8,2)=2.4973;</w:t>
+        <w:t>x1(8,</w:t>
+      </w:r>
+      <w:proofErr w:type="gramStart"/>
+      <w:r>
+        <w:rPr>
+          <w:rFonts w:ascii="宋体" w:hAnsiTheme="minorHAnsi" w:cs="宋体"/>
+          <w:kern w:val="0"/>
+          <w:sz w:val="22"/>
+          <w:szCs w:val="22"/>
+        </w:rPr>
+        <w:t>1)=</w:t>
+      </w:r>
+      <w:proofErr w:type="gramEnd"/>
+      <w:r>
+        <w:rPr>
+          <w:rFonts w:ascii="宋体" w:hAnsiTheme="minorHAnsi" w:cs="宋体"/>
+          <w:kern w:val="0"/>
+          <w:sz w:val="22"/>
+          <w:szCs w:val="22"/>
+        </w:rPr>
+        <w:t>4.2018; x1(8,2)=2.4973;</w:t>
       </w:r>
     </w:p>
     <w:p>
@@ -4327,7 +4615,27 @@
           <w:sz w:val="22"/>
           <w:szCs w:val="22"/>
         </w:rPr>
-        <w:t>x1(9,1)=4.7629; x1(9,2)=2.5163;</w:t>
+        <w:t>x1(9,</w:t>
+      </w:r>
+      <w:proofErr w:type="gramStart"/>
+      <w:r>
+        <w:rPr>
+          <w:rFonts w:ascii="宋体" w:hAnsiTheme="minorHAnsi" w:cs="宋体"/>
+          <w:kern w:val="0"/>
+          <w:sz w:val="22"/>
+          <w:szCs w:val="22"/>
+        </w:rPr>
+        <w:t>1)=</w:t>
+      </w:r>
+      <w:proofErr w:type="gramEnd"/>
+      <w:r>
+        <w:rPr>
+          <w:rFonts w:ascii="宋体" w:hAnsiTheme="minorHAnsi" w:cs="宋体"/>
+          <w:kern w:val="0"/>
+          <w:sz w:val="22"/>
+          <w:szCs w:val="22"/>
+        </w:rPr>
+        <w:t>4.7629; x1(9,2)=2.5163;</w:t>
       </w:r>
     </w:p>
     <w:p>
@@ -4350,7 +4658,27 @@
           <w:sz w:val="22"/>
           <w:szCs w:val="22"/>
         </w:rPr>
-        <w:t>x1(10,1)=2.7118; x1(10,2)=2.4264;</w:t>
+        <w:t>x1(10,</w:t>
+      </w:r>
+      <w:proofErr w:type="gramStart"/>
+      <w:r>
+        <w:rPr>
+          <w:rFonts w:ascii="宋体" w:hAnsiTheme="minorHAnsi" w:cs="宋体"/>
+          <w:kern w:val="0"/>
+          <w:sz w:val="22"/>
+          <w:szCs w:val="22"/>
+        </w:rPr>
+        <w:t>1)=</w:t>
+      </w:r>
+      <w:proofErr w:type="gramEnd"/>
+      <w:r>
+        <w:rPr>
+          <w:rFonts w:ascii="宋体" w:hAnsiTheme="minorHAnsi" w:cs="宋体"/>
+          <w:kern w:val="0"/>
+          <w:sz w:val="22"/>
+          <w:szCs w:val="22"/>
+        </w:rPr>
+        <w:t>2.7118; x1(10,2)=2.4264;</w:t>
       </w:r>
     </w:p>
     <w:p>
@@ -4373,7 +4701,27 @@
           <w:sz w:val="22"/>
           <w:szCs w:val="22"/>
         </w:rPr>
-        <w:t>x1(11,1)=3.0470; x1(11,2)=1.5699;</w:t>
+        <w:t>x1(11,</w:t>
+      </w:r>
+      <w:proofErr w:type="gramStart"/>
+      <w:r>
+        <w:rPr>
+          <w:rFonts w:ascii="宋体" w:hAnsiTheme="minorHAnsi" w:cs="宋体"/>
+          <w:kern w:val="0"/>
+          <w:sz w:val="22"/>
+          <w:szCs w:val="22"/>
+        </w:rPr>
+        <w:t>1)=</w:t>
+      </w:r>
+      <w:proofErr w:type="gramEnd"/>
+      <w:r>
+        <w:rPr>
+          <w:rFonts w:ascii="宋体" w:hAnsiTheme="minorHAnsi" w:cs="宋体"/>
+          <w:kern w:val="0"/>
+          <w:sz w:val="22"/>
+          <w:szCs w:val="22"/>
+        </w:rPr>
+        <w:t>3.0470; x1(11,2)=1.5699;</w:t>
       </w:r>
     </w:p>
     <w:p>
@@ -4396,7 +4744,27 @@
           <w:sz w:val="22"/>
           <w:szCs w:val="22"/>
         </w:rPr>
-        <w:t>x1(12,1)=4.7782; x1(12,2)=3.3504;</w:t>
+        <w:t>x1(12,</w:t>
+      </w:r>
+      <w:proofErr w:type="gramStart"/>
+      <w:r>
+        <w:rPr>
+          <w:rFonts w:ascii="宋体" w:hAnsiTheme="minorHAnsi" w:cs="宋体"/>
+          <w:kern w:val="0"/>
+          <w:sz w:val="22"/>
+          <w:szCs w:val="22"/>
+        </w:rPr>
+        <w:t>1)=</w:t>
+      </w:r>
+      <w:proofErr w:type="gramEnd"/>
+      <w:r>
+        <w:rPr>
+          <w:rFonts w:ascii="宋体" w:hAnsiTheme="minorHAnsi" w:cs="宋体"/>
+          <w:kern w:val="0"/>
+          <w:sz w:val="22"/>
+          <w:szCs w:val="22"/>
+        </w:rPr>
+        <w:t>4.7782; x1(12,2)=3.3504;</w:t>
       </w:r>
     </w:p>
     <w:p>
@@ -4419,7 +4787,27 @@
           <w:sz w:val="22"/>
           <w:szCs w:val="22"/>
         </w:rPr>
-        <w:t>x1(13,1)=3.9937; x1(13,2)=4.8529;</w:t>
+        <w:t>x1(13,</w:t>
+      </w:r>
+      <w:proofErr w:type="gramStart"/>
+      <w:r>
+        <w:rPr>
+          <w:rFonts w:ascii="宋体" w:hAnsiTheme="minorHAnsi" w:cs="宋体"/>
+          <w:kern w:val="0"/>
+          <w:sz w:val="22"/>
+          <w:szCs w:val="22"/>
+        </w:rPr>
+        <w:t>1)=</w:t>
+      </w:r>
+      <w:proofErr w:type="gramEnd"/>
+      <w:r>
+        <w:rPr>
+          <w:rFonts w:ascii="宋体" w:hAnsiTheme="minorHAnsi" w:cs="宋体"/>
+          <w:kern w:val="0"/>
+          <w:sz w:val="22"/>
+          <w:szCs w:val="22"/>
+        </w:rPr>
+        <w:t>3.9937; x1(13,2)=4.8529;</w:t>
       </w:r>
     </w:p>
     <w:p>
@@ -4442,7 +4830,27 @@
           <w:sz w:val="22"/>
           <w:szCs w:val="22"/>
         </w:rPr>
-        <w:t>x1(14,1)=4.5245; x1(14,2)=2.1322;</w:t>
+        <w:t>x1(14,</w:t>
+      </w:r>
+      <w:proofErr w:type="gramStart"/>
+      <w:r>
+        <w:rPr>
+          <w:rFonts w:ascii="宋体" w:hAnsiTheme="minorHAnsi" w:cs="宋体"/>
+          <w:kern w:val="0"/>
+          <w:sz w:val="22"/>
+          <w:szCs w:val="22"/>
+        </w:rPr>
+        <w:t>1)=</w:t>
+      </w:r>
+      <w:proofErr w:type="gramEnd"/>
+      <w:r>
+        <w:rPr>
+          <w:rFonts w:ascii="宋体" w:hAnsiTheme="minorHAnsi" w:cs="宋体"/>
+          <w:kern w:val="0"/>
+          <w:sz w:val="22"/>
+          <w:szCs w:val="22"/>
+        </w:rPr>
+        <w:t>4.5245; x1(14,2)=2.1322;</w:t>
       </w:r>
     </w:p>
     <w:p>
@@ -4465,7 +4873,27 @@
           <w:sz w:val="22"/>
           <w:szCs w:val="22"/>
         </w:rPr>
-        <w:t>x1(15,1)=5.3643; x1(15,2)=2.2477;</w:t>
+        <w:t>x1(15,</w:t>
+      </w:r>
+      <w:proofErr w:type="gramStart"/>
+      <w:r>
+        <w:rPr>
+          <w:rFonts w:ascii="宋体" w:hAnsiTheme="minorHAnsi" w:cs="宋体"/>
+          <w:kern w:val="0"/>
+          <w:sz w:val="22"/>
+          <w:szCs w:val="22"/>
+        </w:rPr>
+        <w:t>1)=</w:t>
+      </w:r>
+      <w:proofErr w:type="gramEnd"/>
+      <w:r>
+        <w:rPr>
+          <w:rFonts w:ascii="宋体" w:hAnsiTheme="minorHAnsi" w:cs="宋体"/>
+          <w:kern w:val="0"/>
+          <w:sz w:val="22"/>
+          <w:szCs w:val="22"/>
+        </w:rPr>
+        <w:t>5.3643; x1(15,2)=2.2477;</w:t>
       </w:r>
     </w:p>
     <w:p>
@@ -4488,7 +4916,27 @@
           <w:sz w:val="22"/>
           <w:szCs w:val="22"/>
         </w:rPr>
-        <w:t>x1(16,1)=4.4820; x1(16,2)=4.0843;</w:t>
+        <w:t>x1(16,</w:t>
+      </w:r>
+      <w:proofErr w:type="gramStart"/>
+      <w:r>
+        <w:rPr>
+          <w:rFonts w:ascii="宋体" w:hAnsiTheme="minorHAnsi" w:cs="宋体"/>
+          <w:kern w:val="0"/>
+          <w:sz w:val="22"/>
+          <w:szCs w:val="22"/>
+        </w:rPr>
+        <w:t>1)=</w:t>
+      </w:r>
+      <w:proofErr w:type="gramEnd"/>
+      <w:r>
+        <w:rPr>
+          <w:rFonts w:ascii="宋体" w:hAnsiTheme="minorHAnsi" w:cs="宋体"/>
+          <w:kern w:val="0"/>
+          <w:sz w:val="22"/>
+          <w:szCs w:val="22"/>
+        </w:rPr>
+        <w:t>4.4820; x1(16,2)=4.0843;</w:t>
       </w:r>
     </w:p>
     <w:p>
@@ -4511,7 +4959,27 @@
           <w:sz w:val="22"/>
           <w:szCs w:val="22"/>
         </w:rPr>
-        <w:t>x1(17,1)=3.2129; x1(17,2)=3.0592;</w:t>
+        <w:t>x1(17,</w:t>
+      </w:r>
+      <w:proofErr w:type="gramStart"/>
+      <w:r>
+        <w:rPr>
+          <w:rFonts w:ascii="宋体" w:hAnsiTheme="minorHAnsi" w:cs="宋体"/>
+          <w:kern w:val="0"/>
+          <w:sz w:val="22"/>
+          <w:szCs w:val="22"/>
+        </w:rPr>
+        <w:t>1)=</w:t>
+      </w:r>
+      <w:proofErr w:type="gramEnd"/>
+      <w:r>
+        <w:rPr>
+          <w:rFonts w:ascii="宋体" w:hAnsiTheme="minorHAnsi" w:cs="宋体"/>
+          <w:kern w:val="0"/>
+          <w:sz w:val="22"/>
+          <w:szCs w:val="22"/>
+        </w:rPr>
+        <w:t>3.2129; x1(17,2)=3.0592;</w:t>
       </w:r>
     </w:p>
     <w:p>
@@ -4534,7 +5002,27 @@
           <w:sz w:val="22"/>
           <w:szCs w:val="22"/>
         </w:rPr>
-        <w:t>x1(18,1)=4.7520; x1(18,2)=5.3119;</w:t>
+        <w:t>x1(18,</w:t>
+      </w:r>
+      <w:proofErr w:type="gramStart"/>
+      <w:r>
+        <w:rPr>
+          <w:rFonts w:ascii="宋体" w:hAnsiTheme="minorHAnsi" w:cs="宋体"/>
+          <w:kern w:val="0"/>
+          <w:sz w:val="22"/>
+          <w:szCs w:val="22"/>
+        </w:rPr>
+        <w:t>1)=</w:t>
+      </w:r>
+      <w:proofErr w:type="gramEnd"/>
+      <w:r>
+        <w:rPr>
+          <w:rFonts w:ascii="宋体" w:hAnsiTheme="minorHAnsi" w:cs="宋体"/>
+          <w:kern w:val="0"/>
+          <w:sz w:val="22"/>
+          <w:szCs w:val="22"/>
+        </w:rPr>
+        <w:t>4.7520; x1(18,2)=5.3119;</w:t>
       </w:r>
     </w:p>
     <w:p>
@@ -4557,7 +5045,27 @@
           <w:sz w:val="22"/>
           <w:szCs w:val="22"/>
         </w:rPr>
-        <w:t>x1(19,1)=3.8331; x1(19,2)=0.4484;</w:t>
+        <w:t>x1(19,</w:t>
+      </w:r>
+      <w:proofErr w:type="gramStart"/>
+      <w:r>
+        <w:rPr>
+          <w:rFonts w:ascii="宋体" w:hAnsiTheme="minorHAnsi" w:cs="宋体"/>
+          <w:kern w:val="0"/>
+          <w:sz w:val="22"/>
+          <w:szCs w:val="22"/>
+        </w:rPr>
+        <w:t>1)=</w:t>
+      </w:r>
+      <w:proofErr w:type="gramEnd"/>
+      <w:r>
+        <w:rPr>
+          <w:rFonts w:ascii="宋体" w:hAnsiTheme="minorHAnsi" w:cs="宋体"/>
+          <w:kern w:val="0"/>
+          <w:sz w:val="22"/>
+          <w:szCs w:val="22"/>
+        </w:rPr>
+        <w:t>3.8331; x1(19,2)=0.4484;</w:t>
       </w:r>
     </w:p>
     <w:p>
@@ -4580,7 +5088,27 @@
           <w:sz w:val="22"/>
           <w:szCs w:val="22"/>
         </w:rPr>
-        <w:t>x1(20,1)=3.1838; x1(20,2)=1.4494;</w:t>
+        <w:t>x1(20,</w:t>
+      </w:r>
+      <w:proofErr w:type="gramStart"/>
+      <w:r>
+        <w:rPr>
+          <w:rFonts w:ascii="宋体" w:hAnsiTheme="minorHAnsi" w:cs="宋体"/>
+          <w:kern w:val="0"/>
+          <w:sz w:val="22"/>
+          <w:szCs w:val="22"/>
+        </w:rPr>
+        <w:t>1)=</w:t>
+      </w:r>
+      <w:proofErr w:type="gramEnd"/>
+      <w:r>
+        <w:rPr>
+          <w:rFonts w:ascii="宋体" w:hAnsiTheme="minorHAnsi" w:cs="宋体"/>
+          <w:kern w:val="0"/>
+          <w:sz w:val="22"/>
+          <w:szCs w:val="22"/>
+        </w:rPr>
+        <w:t>3.1838; x1(20,2)=1.4494;</w:t>
       </w:r>
     </w:p>
     <w:p>
@@ -4603,7 +5131,27 @@
           <w:sz w:val="22"/>
           <w:szCs w:val="22"/>
         </w:rPr>
-        <w:t>x1(21,1)=6.0941; x1(21,2)=1.8544;</w:t>
+        <w:t>x1(21,</w:t>
+      </w:r>
+      <w:proofErr w:type="gramStart"/>
+      <w:r>
+        <w:rPr>
+          <w:rFonts w:ascii="宋体" w:hAnsiTheme="minorHAnsi" w:cs="宋体"/>
+          <w:kern w:val="0"/>
+          <w:sz w:val="22"/>
+          <w:szCs w:val="22"/>
+        </w:rPr>
+        <w:t>1)=</w:t>
+      </w:r>
+      <w:proofErr w:type="gramEnd"/>
+      <w:r>
+        <w:rPr>
+          <w:rFonts w:ascii="宋体" w:hAnsiTheme="minorHAnsi" w:cs="宋体"/>
+          <w:kern w:val="0"/>
+          <w:sz w:val="22"/>
+          <w:szCs w:val="22"/>
+        </w:rPr>
+        <w:t>6.0941; x1(21,2)=1.8544;</w:t>
       </w:r>
     </w:p>
     <w:p>
@@ -4626,7 +5174,27 @@
           <w:sz w:val="22"/>
           <w:szCs w:val="22"/>
         </w:rPr>
-        <w:t>x1(22,1)=4.0802; x1(22,2)=6.2646;</w:t>
+        <w:t>x1(22,</w:t>
+      </w:r>
+      <w:proofErr w:type="gramStart"/>
+      <w:r>
+        <w:rPr>
+          <w:rFonts w:ascii="宋体" w:hAnsiTheme="minorHAnsi" w:cs="宋体"/>
+          <w:kern w:val="0"/>
+          <w:sz w:val="22"/>
+          <w:szCs w:val="22"/>
+        </w:rPr>
+        <w:t>1)=</w:t>
+      </w:r>
+      <w:proofErr w:type="gramEnd"/>
+      <w:r>
+        <w:rPr>
+          <w:rFonts w:ascii="宋体" w:hAnsiTheme="minorHAnsi" w:cs="宋体"/>
+          <w:kern w:val="0"/>
+          <w:sz w:val="22"/>
+          <w:szCs w:val="22"/>
+        </w:rPr>
+        <w:t>4.0802; x1(22,2)=6.2646;</w:t>
       </w:r>
     </w:p>
     <w:p>
@@ -4649,7 +5217,27 @@
           <w:sz w:val="22"/>
           <w:szCs w:val="22"/>
         </w:rPr>
-        <w:t>x1(23,1)=3.0627; x1(23,2)=3.6474;</w:t>
+        <w:t>x1(23,</w:t>
+      </w:r>
+      <w:proofErr w:type="gramStart"/>
+      <w:r>
+        <w:rPr>
+          <w:rFonts w:ascii="宋体" w:hAnsiTheme="minorHAnsi" w:cs="宋体"/>
+          <w:kern w:val="0"/>
+          <w:sz w:val="22"/>
+          <w:szCs w:val="22"/>
+        </w:rPr>
+        <w:t>1)=</w:t>
+      </w:r>
+      <w:proofErr w:type="gramEnd"/>
+      <w:r>
+        <w:rPr>
+          <w:rFonts w:ascii="宋体" w:hAnsiTheme="minorHAnsi" w:cs="宋体"/>
+          <w:kern w:val="0"/>
+          <w:sz w:val="22"/>
+          <w:szCs w:val="22"/>
+        </w:rPr>
+        <w:t>3.0627; x1(23,2)=3.6474;</w:t>
       </w:r>
     </w:p>
     <w:p>
@@ -4672,7 +5260,27 @@
           <w:sz w:val="22"/>
           <w:szCs w:val="22"/>
         </w:rPr>
-        <w:t>x1(24,1)=4.6357; x1(24,2)=2.3344;</w:t>
+        <w:t>x1(24,</w:t>
+      </w:r>
+      <w:proofErr w:type="gramStart"/>
+      <w:r>
+        <w:rPr>
+          <w:rFonts w:ascii="宋体" w:hAnsiTheme="minorHAnsi" w:cs="宋体"/>
+          <w:kern w:val="0"/>
+          <w:sz w:val="22"/>
+          <w:szCs w:val="22"/>
+        </w:rPr>
+        <w:t>1)=</w:t>
+      </w:r>
+      <w:proofErr w:type="gramEnd"/>
+      <w:r>
+        <w:rPr>
+          <w:rFonts w:ascii="宋体" w:hAnsiTheme="minorHAnsi" w:cs="宋体"/>
+          <w:kern w:val="0"/>
+          <w:sz w:val="22"/>
+          <w:szCs w:val="22"/>
+        </w:rPr>
+        <w:t>4.6357; x1(24,2)=2.3344;</w:t>
       </w:r>
     </w:p>
     <w:p>
@@ -4695,7 +5303,27 @@
           <w:sz w:val="22"/>
           <w:szCs w:val="22"/>
         </w:rPr>
-        <w:t>x1(25,1)=5.6820; x1(25,2)=3.0450;</w:t>
+        <w:t>x1(25,</w:t>
+      </w:r>
+      <w:proofErr w:type="gramStart"/>
+      <w:r>
+        <w:rPr>
+          <w:rFonts w:ascii="宋体" w:hAnsiTheme="minorHAnsi" w:cs="宋体"/>
+          <w:kern w:val="0"/>
+          <w:sz w:val="22"/>
+          <w:szCs w:val="22"/>
+        </w:rPr>
+        <w:t>1)=</w:t>
+      </w:r>
+      <w:proofErr w:type="gramEnd"/>
+      <w:r>
+        <w:rPr>
+          <w:rFonts w:ascii="宋体" w:hAnsiTheme="minorHAnsi" w:cs="宋体"/>
+          <w:kern w:val="0"/>
+          <w:sz w:val="22"/>
+          <w:szCs w:val="22"/>
+        </w:rPr>
+        <w:t>5.6820; x1(25,2)=3.0450;</w:t>
       </w:r>
     </w:p>
     <w:p>
@@ -4718,7 +5346,27 @@
           <w:sz w:val="22"/>
           <w:szCs w:val="22"/>
         </w:rPr>
-        <w:t>x1(26,1)=4.5936; x1(26,2)=2.5265;</w:t>
+        <w:t>x1(26,</w:t>
+      </w:r>
+      <w:proofErr w:type="gramStart"/>
+      <w:r>
+        <w:rPr>
+          <w:rFonts w:ascii="宋体" w:hAnsiTheme="minorHAnsi" w:cs="宋体"/>
+          <w:kern w:val="0"/>
+          <w:sz w:val="22"/>
+          <w:szCs w:val="22"/>
+        </w:rPr>
+        <w:t>1)=</w:t>
+      </w:r>
+      <w:proofErr w:type="gramEnd"/>
+      <w:r>
+        <w:rPr>
+          <w:rFonts w:ascii="宋体" w:hAnsiTheme="minorHAnsi" w:cs="宋体"/>
+          <w:kern w:val="0"/>
+          <w:sz w:val="22"/>
+          <w:szCs w:val="22"/>
+        </w:rPr>
+        <w:t>4.5936; x1(26,2)=2.5265;</w:t>
       </w:r>
     </w:p>
     <w:p>
@@ -4741,7 +5389,27 @@
           <w:sz w:val="22"/>
           <w:szCs w:val="22"/>
         </w:rPr>
-        <w:t>x1(27,1)=4.7902; x1(27,2)=4.4668;</w:t>
+        <w:t>x1(27,</w:t>
+      </w:r>
+      <w:proofErr w:type="gramStart"/>
+      <w:r>
+        <w:rPr>
+          <w:rFonts w:ascii="宋体" w:hAnsiTheme="minorHAnsi" w:cs="宋体"/>
+          <w:kern w:val="0"/>
+          <w:sz w:val="22"/>
+          <w:szCs w:val="22"/>
+        </w:rPr>
+        <w:t>1)=</w:t>
+      </w:r>
+      <w:proofErr w:type="gramEnd"/>
+      <w:r>
+        <w:rPr>
+          <w:rFonts w:ascii="宋体" w:hAnsiTheme="minorHAnsi" w:cs="宋体"/>
+          <w:kern w:val="0"/>
+          <w:sz w:val="22"/>
+          <w:szCs w:val="22"/>
+        </w:rPr>
+        <w:t>4.7902; x1(27,2)=4.4668;</w:t>
       </w:r>
     </w:p>
     <w:p>
@@ -4764,7 +5432,27 @@
           <w:sz w:val="22"/>
           <w:szCs w:val="22"/>
         </w:rPr>
-        <w:t>x1(28,1)=4.1053; x1(28,2)=3.0274;</w:t>
+        <w:t>x1(28,</w:t>
+      </w:r>
+      <w:proofErr w:type="gramStart"/>
+      <w:r>
+        <w:rPr>
+          <w:rFonts w:ascii="宋体" w:hAnsiTheme="minorHAnsi" w:cs="宋体"/>
+          <w:kern w:val="0"/>
+          <w:sz w:val="22"/>
+          <w:szCs w:val="22"/>
+        </w:rPr>
+        <w:t>1)=</w:t>
+      </w:r>
+      <w:proofErr w:type="gramEnd"/>
+      <w:r>
+        <w:rPr>
+          <w:rFonts w:ascii="宋体" w:hAnsiTheme="minorHAnsi" w:cs="宋体"/>
+          <w:kern w:val="0"/>
+          <w:sz w:val="22"/>
+          <w:szCs w:val="22"/>
+        </w:rPr>
+        <w:t>4.1053; x1(28,2)=3.0274;</w:t>
       </w:r>
     </w:p>
     <w:p>
@@ -4787,7 +5475,27 @@
           <w:sz w:val="22"/>
           <w:szCs w:val="22"/>
         </w:rPr>
-        <w:t>x1(29,1)=3.8414; x1(29,2)=4.2269;</w:t>
+        <w:t>x1(29,</w:t>
+      </w:r>
+      <w:proofErr w:type="gramStart"/>
+      <w:r>
+        <w:rPr>
+          <w:rFonts w:ascii="宋体" w:hAnsiTheme="minorHAnsi" w:cs="宋体"/>
+          <w:kern w:val="0"/>
+          <w:sz w:val="22"/>
+          <w:szCs w:val="22"/>
+        </w:rPr>
+        <w:t>1)=</w:t>
+      </w:r>
+      <w:proofErr w:type="gramEnd"/>
+      <w:r>
+        <w:rPr>
+          <w:rFonts w:ascii="宋体" w:hAnsiTheme="minorHAnsi" w:cs="宋体"/>
+          <w:kern w:val="0"/>
+          <w:sz w:val="22"/>
+          <w:szCs w:val="22"/>
+        </w:rPr>
+        <w:t>3.8414; x1(29,2)=4.2269;</w:t>
       </w:r>
     </w:p>
     <w:p>
@@ -4810,7 +5518,27 @@
           <w:sz w:val="22"/>
           <w:szCs w:val="22"/>
         </w:rPr>
-        <w:t>x1(30,1)=4.8709; x1(30,2)=4.0535;</w:t>
+        <w:t>x1(30,</w:t>
+      </w:r>
+      <w:proofErr w:type="gramStart"/>
+      <w:r>
+        <w:rPr>
+          <w:rFonts w:ascii="宋体" w:hAnsiTheme="minorHAnsi" w:cs="宋体"/>
+          <w:kern w:val="0"/>
+          <w:sz w:val="22"/>
+          <w:szCs w:val="22"/>
+        </w:rPr>
+        <w:t>1)=</w:t>
+      </w:r>
+      <w:proofErr w:type="gramEnd"/>
+      <w:r>
+        <w:rPr>
+          <w:rFonts w:ascii="宋体" w:hAnsiTheme="minorHAnsi" w:cs="宋体"/>
+          <w:kern w:val="0"/>
+          <w:sz w:val="22"/>
+          <w:szCs w:val="22"/>
+        </w:rPr>
+        <w:t>4.8709; x1(30,2)=4.0535;</w:t>
       </w:r>
     </w:p>
     <w:p>
@@ -4834,7 +5562,27 @@
           <w:szCs w:val="22"/>
         </w:rPr>
         <w:lastRenderedPageBreak/>
-        <w:t>x1(31,1)=3.8052; x1(31,2)=2.6531;</w:t>
+        <w:t>x1(31,</w:t>
+      </w:r>
+      <w:proofErr w:type="gramStart"/>
+      <w:r>
+        <w:rPr>
+          <w:rFonts w:ascii="宋体" w:hAnsiTheme="minorHAnsi" w:cs="宋体"/>
+          <w:kern w:val="0"/>
+          <w:sz w:val="22"/>
+          <w:szCs w:val="22"/>
+        </w:rPr>
+        <w:t>1)=</w:t>
+      </w:r>
+      <w:proofErr w:type="gramEnd"/>
+      <w:r>
+        <w:rPr>
+          <w:rFonts w:ascii="宋体" w:hAnsiTheme="minorHAnsi" w:cs="宋体"/>
+          <w:kern w:val="0"/>
+          <w:sz w:val="22"/>
+          <w:szCs w:val="22"/>
+        </w:rPr>
+        <w:t>3.8052; x1(31,2)=2.6531;</w:t>
       </w:r>
     </w:p>
     <w:p>
@@ -4857,7 +5605,27 @@
           <w:sz w:val="22"/>
           <w:szCs w:val="22"/>
         </w:rPr>
-        <w:t>x1(32,1)=4.0755; x1(32,2)=2.8295;</w:t>
+        <w:t>x1(32,</w:t>
+      </w:r>
+      <w:proofErr w:type="gramStart"/>
+      <w:r>
+        <w:rPr>
+          <w:rFonts w:ascii="宋体" w:hAnsiTheme="minorHAnsi" w:cs="宋体"/>
+          <w:kern w:val="0"/>
+          <w:sz w:val="22"/>
+          <w:szCs w:val="22"/>
+        </w:rPr>
+        <w:t>1)=</w:t>
+      </w:r>
+      <w:proofErr w:type="gramEnd"/>
+      <w:r>
+        <w:rPr>
+          <w:rFonts w:ascii="宋体" w:hAnsiTheme="minorHAnsi" w:cs="宋体"/>
+          <w:kern w:val="0"/>
+          <w:sz w:val="22"/>
+          <w:szCs w:val="22"/>
+        </w:rPr>
+        <w:t>4.0755; x1(32,2)=2.8295;</w:t>
       </w:r>
     </w:p>
     <w:p>
@@ -4880,7 +5648,27 @@
           <w:sz w:val="22"/>
           <w:szCs w:val="22"/>
         </w:rPr>
-        <w:t>x1(33,1)=3.4734; x1(33,2)=3.1919;</w:t>
+        <w:t>x1(33,</w:t>
+      </w:r>
+      <w:proofErr w:type="gramStart"/>
+      <w:r>
+        <w:rPr>
+          <w:rFonts w:ascii="宋体" w:hAnsiTheme="minorHAnsi" w:cs="宋体"/>
+          <w:kern w:val="0"/>
+          <w:sz w:val="22"/>
+          <w:szCs w:val="22"/>
+        </w:rPr>
+        <w:t>1)=</w:t>
+      </w:r>
+      <w:proofErr w:type="gramEnd"/>
+      <w:r>
+        <w:rPr>
+          <w:rFonts w:ascii="宋体" w:hAnsiTheme="minorHAnsi" w:cs="宋体"/>
+          <w:kern w:val="0"/>
+          <w:sz w:val="22"/>
+          <w:szCs w:val="22"/>
+        </w:rPr>
+        <w:t>3.4734; x1(33,2)=3.1919;</w:t>
       </w:r>
     </w:p>
     <w:p>
@@ -4903,7 +5691,27 @@
           <w:sz w:val="22"/>
           <w:szCs w:val="22"/>
         </w:rPr>
-        <w:t>x1(34,1)=3.3145; x1(34,2)=1.8009;</w:t>
+        <w:t>x1(34,</w:t>
+      </w:r>
+      <w:proofErr w:type="gramStart"/>
+      <w:r>
+        <w:rPr>
+          <w:rFonts w:ascii="宋体" w:hAnsiTheme="minorHAnsi" w:cs="宋体"/>
+          <w:kern w:val="0"/>
+          <w:sz w:val="22"/>
+          <w:szCs w:val="22"/>
+        </w:rPr>
+        <w:t>1)=</w:t>
+      </w:r>
+      <w:proofErr w:type="gramEnd"/>
+      <w:r>
+        <w:rPr>
+          <w:rFonts w:ascii="宋体" w:hAnsiTheme="minorHAnsi" w:cs="宋体"/>
+          <w:kern w:val="0"/>
+          <w:sz w:val="22"/>
+          <w:szCs w:val="22"/>
+        </w:rPr>
+        <w:t>3.3145; x1(34,2)=1.8009;</w:t>
       </w:r>
     </w:p>
     <w:p>
@@ -4926,7 +5734,27 @@
           <w:sz w:val="22"/>
           <w:szCs w:val="22"/>
         </w:rPr>
-        <w:t>x1(35,1)=3.7316; x1(35,2)=2.6421;</w:t>
+        <w:t>x1(35,</w:t>
+      </w:r>
+      <w:proofErr w:type="gramStart"/>
+      <w:r>
+        <w:rPr>
+          <w:rFonts w:ascii="宋体" w:hAnsiTheme="minorHAnsi" w:cs="宋体"/>
+          <w:kern w:val="0"/>
+          <w:sz w:val="22"/>
+          <w:szCs w:val="22"/>
+        </w:rPr>
+        <w:t>1)=</w:t>
+      </w:r>
+      <w:proofErr w:type="gramEnd"/>
+      <w:r>
+        <w:rPr>
+          <w:rFonts w:ascii="宋体" w:hAnsiTheme="minorHAnsi" w:cs="宋体"/>
+          <w:kern w:val="0"/>
+          <w:sz w:val="22"/>
+          <w:szCs w:val="22"/>
+        </w:rPr>
+        <w:t>3.7316; x1(35,2)=2.6421;</w:t>
       </w:r>
     </w:p>
     <w:p>
@@ -4949,7 +5777,27 @@
           <w:sz w:val="22"/>
           <w:szCs w:val="22"/>
         </w:rPr>
-        <w:t>x1(36,1)=2.8117; x1(36,2)=2.8658;</w:t>
+        <w:t>x1(36,</w:t>
+      </w:r>
+      <w:proofErr w:type="gramStart"/>
+      <w:r>
+        <w:rPr>
+          <w:rFonts w:ascii="宋体" w:hAnsiTheme="minorHAnsi" w:cs="宋体"/>
+          <w:kern w:val="0"/>
+          <w:sz w:val="22"/>
+          <w:szCs w:val="22"/>
+        </w:rPr>
+        <w:t>1)=</w:t>
+      </w:r>
+      <w:proofErr w:type="gramEnd"/>
+      <w:r>
+        <w:rPr>
+          <w:rFonts w:ascii="宋体" w:hAnsiTheme="minorHAnsi" w:cs="宋体"/>
+          <w:kern w:val="0"/>
+          <w:sz w:val="22"/>
+          <w:szCs w:val="22"/>
+        </w:rPr>
+        <w:t>2.8117; x1(36,2)=2.8658;</w:t>
       </w:r>
     </w:p>
     <w:p>
@@ -4972,7 +5820,27 @@
           <w:sz w:val="22"/>
           <w:szCs w:val="22"/>
         </w:rPr>
-        <w:t>x1(37,1)=4.2486; x1(37,2)=1.4651;</w:t>
+        <w:t>x1(37,</w:t>
+      </w:r>
+      <w:proofErr w:type="gramStart"/>
+      <w:r>
+        <w:rPr>
+          <w:rFonts w:ascii="宋体" w:hAnsiTheme="minorHAnsi" w:cs="宋体"/>
+          <w:kern w:val="0"/>
+          <w:sz w:val="22"/>
+          <w:szCs w:val="22"/>
+        </w:rPr>
+        <w:t>1)=</w:t>
+      </w:r>
+      <w:proofErr w:type="gramEnd"/>
+      <w:r>
+        <w:rPr>
+          <w:rFonts w:ascii="宋体" w:hAnsiTheme="minorHAnsi" w:cs="宋体"/>
+          <w:kern w:val="0"/>
+          <w:sz w:val="22"/>
+          <w:szCs w:val="22"/>
+        </w:rPr>
+        <w:t>4.2486; x1(37,2)=1.4651;</w:t>
       </w:r>
     </w:p>
     <w:p>
@@ -4995,7 +5863,27 @@
           <w:sz w:val="22"/>
           <w:szCs w:val="22"/>
         </w:rPr>
-        <w:t>x1(38,1)=4.1025; x1(38,2)=4.4063;</w:t>
+        <w:t>x1(38,</w:t>
+      </w:r>
+      <w:proofErr w:type="gramStart"/>
+      <w:r>
+        <w:rPr>
+          <w:rFonts w:ascii="宋体" w:hAnsiTheme="minorHAnsi" w:cs="宋体"/>
+          <w:kern w:val="0"/>
+          <w:sz w:val="22"/>
+          <w:szCs w:val="22"/>
+        </w:rPr>
+        <w:t>1)=</w:t>
+      </w:r>
+      <w:proofErr w:type="gramEnd"/>
+      <w:r>
+        <w:rPr>
+          <w:rFonts w:ascii="宋体" w:hAnsiTheme="minorHAnsi" w:cs="宋体"/>
+          <w:kern w:val="0"/>
+          <w:sz w:val="22"/>
+          <w:szCs w:val="22"/>
+        </w:rPr>
+        <w:t>4.1025; x1(38,2)=4.4063;</w:t>
       </w:r>
     </w:p>
     <w:p>
@@ -5018,7 +5906,27 @@
           <w:sz w:val="22"/>
           <w:szCs w:val="22"/>
         </w:rPr>
-        <w:t>x1(39,1)=3.9590; x1(39,2)=1.3024;</w:t>
+        <w:t>x1(39,</w:t>
+      </w:r>
+      <w:proofErr w:type="gramStart"/>
+      <w:r>
+        <w:rPr>
+          <w:rFonts w:ascii="宋体" w:hAnsiTheme="minorHAnsi" w:cs="宋体"/>
+          <w:kern w:val="0"/>
+          <w:sz w:val="22"/>
+          <w:szCs w:val="22"/>
+        </w:rPr>
+        <w:t>1)=</w:t>
+      </w:r>
+      <w:proofErr w:type="gramEnd"/>
+      <w:r>
+        <w:rPr>
+          <w:rFonts w:ascii="宋体" w:hAnsiTheme="minorHAnsi" w:cs="宋体"/>
+          <w:kern w:val="0"/>
+          <w:sz w:val="22"/>
+          <w:szCs w:val="22"/>
+        </w:rPr>
+        <w:t>3.9590; x1(39,2)=1.3024;</w:t>
       </w:r>
     </w:p>
     <w:p>
@@ -5041,7 +5949,27 @@
           <w:sz w:val="22"/>
           <w:szCs w:val="22"/>
         </w:rPr>
-        <w:t>x1(40,1)=1.7524; x1(40,2)=1.9339;</w:t>
+        <w:t>x1(40,</w:t>
+      </w:r>
+      <w:proofErr w:type="gramStart"/>
+      <w:r>
+        <w:rPr>
+          <w:rFonts w:ascii="宋体" w:hAnsiTheme="minorHAnsi" w:cs="宋体"/>
+          <w:kern w:val="0"/>
+          <w:sz w:val="22"/>
+          <w:szCs w:val="22"/>
+        </w:rPr>
+        <w:t>1)=</w:t>
+      </w:r>
+      <w:proofErr w:type="gramEnd"/>
+      <w:r>
+        <w:rPr>
+          <w:rFonts w:ascii="宋体" w:hAnsiTheme="minorHAnsi" w:cs="宋体"/>
+          <w:kern w:val="0"/>
+          <w:sz w:val="22"/>
+          <w:szCs w:val="22"/>
+        </w:rPr>
+        <w:t>1.7524; x1(40,2)=1.9339;</w:t>
       </w:r>
     </w:p>
     <w:p>
@@ -5064,7 +5992,27 @@
           <w:sz w:val="22"/>
           <w:szCs w:val="22"/>
         </w:rPr>
-        <w:t>x1(41,1)=3.4892; x1(41,2)=1.2457;</w:t>
+        <w:t>x1(41,</w:t>
+      </w:r>
+      <w:proofErr w:type="gramStart"/>
+      <w:r>
+        <w:rPr>
+          <w:rFonts w:ascii="宋体" w:hAnsiTheme="minorHAnsi" w:cs="宋体"/>
+          <w:kern w:val="0"/>
+          <w:sz w:val="22"/>
+          <w:szCs w:val="22"/>
+        </w:rPr>
+        <w:t>1)=</w:t>
+      </w:r>
+      <w:proofErr w:type="gramEnd"/>
+      <w:r>
+        <w:rPr>
+          <w:rFonts w:ascii="宋体" w:hAnsiTheme="minorHAnsi" w:cs="宋体"/>
+          <w:kern w:val="0"/>
+          <w:sz w:val="22"/>
+          <w:szCs w:val="22"/>
+        </w:rPr>
+        <w:t>3.4892; x1(41,2)=1.2457;</w:t>
       </w:r>
     </w:p>
     <w:p>
@@ -5087,7 +6035,27 @@
           <w:sz w:val="22"/>
           <w:szCs w:val="22"/>
         </w:rPr>
-        <w:t>x1(42,1)=4.2492; x1(42,2)=4.5982;</w:t>
+        <w:t>x1(42,</w:t>
+      </w:r>
+      <w:proofErr w:type="gramStart"/>
+      <w:r>
+        <w:rPr>
+          <w:rFonts w:ascii="宋体" w:hAnsiTheme="minorHAnsi" w:cs="宋体"/>
+          <w:kern w:val="0"/>
+          <w:sz w:val="22"/>
+          <w:szCs w:val="22"/>
+        </w:rPr>
+        <w:t>1)=</w:t>
+      </w:r>
+      <w:proofErr w:type="gramEnd"/>
+      <w:r>
+        <w:rPr>
+          <w:rFonts w:ascii="宋体" w:hAnsiTheme="minorHAnsi" w:cs="宋体"/>
+          <w:kern w:val="0"/>
+          <w:sz w:val="22"/>
+          <w:szCs w:val="22"/>
+        </w:rPr>
+        <w:t>4.2492; x1(42,2)=4.5982;</w:t>
       </w:r>
     </w:p>
     <w:p>
@@ -5110,7 +6078,27 @@
           <w:sz w:val="22"/>
           <w:szCs w:val="22"/>
         </w:rPr>
-        <w:t>x1(43,1)=4.3692; x1(43,2)=1.9794;</w:t>
+        <w:t>x1(43,</w:t>
+      </w:r>
+      <w:proofErr w:type="gramStart"/>
+      <w:r>
+        <w:rPr>
+          <w:rFonts w:ascii="宋体" w:hAnsiTheme="minorHAnsi" w:cs="宋体"/>
+          <w:kern w:val="0"/>
+          <w:sz w:val="22"/>
+          <w:szCs w:val="22"/>
+        </w:rPr>
+        <w:t>1)=</w:t>
+      </w:r>
+      <w:proofErr w:type="gramEnd"/>
+      <w:r>
+        <w:rPr>
+          <w:rFonts w:ascii="宋体" w:hAnsiTheme="minorHAnsi" w:cs="宋体"/>
+          <w:kern w:val="0"/>
+          <w:sz w:val="22"/>
+          <w:szCs w:val="22"/>
+        </w:rPr>
+        <w:t>4.3692; x1(43,2)=1.9794;</w:t>
       </w:r>
     </w:p>
     <w:p>
@@ -5133,7 +6121,27 @@
           <w:sz w:val="22"/>
           <w:szCs w:val="22"/>
         </w:rPr>
-        <w:t>x1(44,1)=4.1792; x1(44,2)=0.4113;</w:t>
+        <w:t>x1(44,</w:t>
+      </w:r>
+      <w:proofErr w:type="gramStart"/>
+      <w:r>
+        <w:rPr>
+          <w:rFonts w:ascii="宋体" w:hAnsiTheme="minorHAnsi" w:cs="宋体"/>
+          <w:kern w:val="0"/>
+          <w:sz w:val="22"/>
+          <w:szCs w:val="22"/>
+        </w:rPr>
+        <w:t>1)=</w:t>
+      </w:r>
+      <w:proofErr w:type="gramEnd"/>
+      <w:r>
+        <w:rPr>
+          <w:rFonts w:ascii="宋体" w:hAnsiTheme="minorHAnsi" w:cs="宋体"/>
+          <w:kern w:val="0"/>
+          <w:sz w:val="22"/>
+          <w:szCs w:val="22"/>
+        </w:rPr>
+        <w:t>4.1792; x1(44,2)=0.4113;</w:t>
       </w:r>
     </w:p>
     <w:p>
@@ -5156,7 +6164,27 @@
           <w:sz w:val="22"/>
           <w:szCs w:val="22"/>
         </w:rPr>
-        <w:t>x1(45,1)=3.9627; x1(45,2)=4.2198;</w:t>
+        <w:t>x1(45,</w:t>
+      </w:r>
+      <w:proofErr w:type="gramStart"/>
+      <w:r>
+        <w:rPr>
+          <w:rFonts w:ascii="宋体" w:hAnsiTheme="minorHAnsi" w:cs="宋体"/>
+          <w:kern w:val="0"/>
+          <w:sz w:val="22"/>
+          <w:szCs w:val="22"/>
+        </w:rPr>
+        <w:t>1)=</w:t>
+      </w:r>
+      <w:proofErr w:type="gramEnd"/>
+      <w:r>
+        <w:rPr>
+          <w:rFonts w:ascii="宋体" w:hAnsiTheme="minorHAnsi" w:cs="宋体"/>
+          <w:kern w:val="0"/>
+          <w:sz w:val="22"/>
+          <w:szCs w:val="22"/>
+        </w:rPr>
+        <w:t>3.9627; x1(45,2)=4.2198;</w:t>
       </w:r>
     </w:p>
     <w:p>
@@ -5207,7 +6235,27 @@
           <w:sz w:val="22"/>
           <w:szCs w:val="22"/>
         </w:rPr>
-        <w:t>x2(1,1)=9.7302; x2(1,2)=5.5080;</w:t>
+        <w:t>x2(1,</w:t>
+      </w:r>
+      <w:proofErr w:type="gramStart"/>
+      <w:r>
+        <w:rPr>
+          <w:rFonts w:ascii="宋体" w:hAnsiTheme="minorHAnsi" w:cs="宋体"/>
+          <w:kern w:val="0"/>
+          <w:sz w:val="22"/>
+          <w:szCs w:val="22"/>
+        </w:rPr>
+        <w:t>1)=</w:t>
+      </w:r>
+      <w:proofErr w:type="gramEnd"/>
+      <w:r>
+        <w:rPr>
+          <w:rFonts w:ascii="宋体" w:hAnsiTheme="minorHAnsi" w:cs="宋体"/>
+          <w:kern w:val="0"/>
+          <w:sz w:val="22"/>
+          <w:szCs w:val="22"/>
+        </w:rPr>
+        <w:t>9.7302; x2(1,2)=5.5080;</w:t>
       </w:r>
     </w:p>
     <w:p>
@@ -5230,7 +6278,27 @@
           <w:sz w:val="22"/>
           <w:szCs w:val="22"/>
         </w:rPr>
-        <w:t>x2(2,1)=8.8067; x2(2,2)=5.1319;</w:t>
+        <w:t>x2(2,</w:t>
+      </w:r>
+      <w:proofErr w:type="gramStart"/>
+      <w:r>
+        <w:rPr>
+          <w:rFonts w:ascii="宋体" w:hAnsiTheme="minorHAnsi" w:cs="宋体"/>
+          <w:kern w:val="0"/>
+          <w:sz w:val="22"/>
+          <w:szCs w:val="22"/>
+        </w:rPr>
+        <w:t>1)=</w:t>
+      </w:r>
+      <w:proofErr w:type="gramEnd"/>
+      <w:r>
+        <w:rPr>
+          <w:rFonts w:ascii="宋体" w:hAnsiTheme="minorHAnsi" w:cs="宋体"/>
+          <w:kern w:val="0"/>
+          <w:sz w:val="22"/>
+          <w:szCs w:val="22"/>
+        </w:rPr>
+        <w:t>8.8067; x2(2,2)=5.1319;</w:t>
       </w:r>
     </w:p>
     <w:p>
@@ -5253,7 +6321,27 @@
           <w:sz w:val="22"/>
           <w:szCs w:val="22"/>
         </w:rPr>
-        <w:t>x2(3,1)=8.1664; x2(3,2)=5.2801;</w:t>
+        <w:t>x2(3,</w:t>
+      </w:r>
+      <w:proofErr w:type="gramStart"/>
+      <w:r>
+        <w:rPr>
+          <w:rFonts w:ascii="宋体" w:hAnsiTheme="minorHAnsi" w:cs="宋体"/>
+          <w:kern w:val="0"/>
+          <w:sz w:val="22"/>
+          <w:szCs w:val="22"/>
+        </w:rPr>
+        <w:t>1)=</w:t>
+      </w:r>
+      <w:proofErr w:type="gramEnd"/>
+      <w:r>
+        <w:rPr>
+          <w:rFonts w:ascii="宋体" w:hAnsiTheme="minorHAnsi" w:cs="宋体"/>
+          <w:kern w:val="0"/>
+          <w:sz w:val="22"/>
+          <w:szCs w:val="22"/>
+        </w:rPr>
+        <w:t>8.1664; x2(3,2)=5.2801;</w:t>
       </w:r>
     </w:p>
     <w:p>
@@ -5276,7 +6364,27 @@
           <w:sz w:val="22"/>
           <w:szCs w:val="22"/>
         </w:rPr>
-        <w:t>x2(4,1)=6.9686; x2(4,2)=4.0172;</w:t>
+        <w:t>x2(4,</w:t>
+      </w:r>
+      <w:proofErr w:type="gramStart"/>
+      <w:r>
+        <w:rPr>
+          <w:rFonts w:ascii="宋体" w:hAnsiTheme="minorHAnsi" w:cs="宋体"/>
+          <w:kern w:val="0"/>
+          <w:sz w:val="22"/>
+          <w:szCs w:val="22"/>
+        </w:rPr>
+        <w:t>1)=</w:t>
+      </w:r>
+      <w:proofErr w:type="gramEnd"/>
+      <w:r>
+        <w:rPr>
+          <w:rFonts w:ascii="宋体" w:hAnsiTheme="minorHAnsi" w:cs="宋体"/>
+          <w:kern w:val="0"/>
+          <w:sz w:val="22"/>
+          <w:szCs w:val="22"/>
+        </w:rPr>
+        <w:t>6.9686; x2(4,2)=4.0172;</w:t>
       </w:r>
     </w:p>
     <w:p>
@@ -5299,7 +6407,27 @@
           <w:sz w:val="22"/>
           <w:szCs w:val="22"/>
         </w:rPr>
-        <w:t>x2(5,1)=7.0973; x2(5,2)=4.0559;</w:t>
+        <w:t>x2(5,</w:t>
+      </w:r>
+      <w:proofErr w:type="gramStart"/>
+      <w:r>
+        <w:rPr>
+          <w:rFonts w:ascii="宋体" w:hAnsiTheme="minorHAnsi" w:cs="宋体"/>
+          <w:kern w:val="0"/>
+          <w:sz w:val="22"/>
+          <w:szCs w:val="22"/>
+        </w:rPr>
+        <w:t>1)=</w:t>
+      </w:r>
+      <w:proofErr w:type="gramEnd"/>
+      <w:r>
+        <w:rPr>
+          <w:rFonts w:ascii="宋体" w:hAnsiTheme="minorHAnsi" w:cs="宋体"/>
+          <w:kern w:val="0"/>
+          <w:sz w:val="22"/>
+          <w:szCs w:val="22"/>
+        </w:rPr>
+        <w:t>7.0973; x2(5,2)=4.0559;</w:t>
       </w:r>
     </w:p>
     <w:p>
@@ -5322,7 +6450,27 @@
           <w:sz w:val="22"/>
           <w:szCs w:val="22"/>
         </w:rPr>
-        <w:t>x2(6,1)=9.4755; x2(6,2)=4.9869;</w:t>
+        <w:t>x2(6,</w:t>
+      </w:r>
+      <w:proofErr w:type="gramStart"/>
+      <w:r>
+        <w:rPr>
+          <w:rFonts w:ascii="宋体" w:hAnsiTheme="minorHAnsi" w:cs="宋体"/>
+          <w:kern w:val="0"/>
+          <w:sz w:val="22"/>
+          <w:szCs w:val="22"/>
+        </w:rPr>
+        <w:t>1)=</w:t>
+      </w:r>
+      <w:proofErr w:type="gramEnd"/>
+      <w:r>
+        <w:rPr>
+          <w:rFonts w:ascii="宋体" w:hAnsiTheme="minorHAnsi" w:cs="宋体"/>
+          <w:kern w:val="0"/>
+          <w:sz w:val="22"/>
+          <w:szCs w:val="22"/>
+        </w:rPr>
+        <w:t>9.4755; x2(6,2)=4.9869;</w:t>
       </w:r>
     </w:p>
     <w:p>
@@ -5345,7 +6493,27 @@
           <w:sz w:val="22"/>
           <w:szCs w:val="22"/>
         </w:rPr>
-        <w:t>x2(7,1)=9.3809; x2(7,2)=5.3543;</w:t>
+        <w:t>x2(7,</w:t>
+      </w:r>
+      <w:proofErr w:type="gramStart"/>
+      <w:r>
+        <w:rPr>
+          <w:rFonts w:ascii="宋体" w:hAnsiTheme="minorHAnsi" w:cs="宋体"/>
+          <w:kern w:val="0"/>
+          <w:sz w:val="22"/>
+          <w:szCs w:val="22"/>
+        </w:rPr>
+        <w:t>1)=</w:t>
+      </w:r>
+      <w:proofErr w:type="gramEnd"/>
+      <w:r>
+        <w:rPr>
+          <w:rFonts w:ascii="宋体" w:hAnsiTheme="minorHAnsi" w:cs="宋体"/>
+          <w:kern w:val="0"/>
+          <w:sz w:val="22"/>
+          <w:szCs w:val="22"/>
+        </w:rPr>
+        <w:t>9.3809; x2(7,2)=5.3543;</w:t>
       </w:r>
     </w:p>
     <w:p>
@@ -5368,7 +6536,27 @@
           <w:sz w:val="22"/>
           <w:szCs w:val="22"/>
         </w:rPr>
-        <w:t>x2(8,1)=7.2704; x2(8,2)=4.1053;</w:t>
+        <w:t>x2(8,</w:t>
+      </w:r>
+      <w:proofErr w:type="gramStart"/>
+      <w:r>
+        <w:rPr>
+          <w:rFonts w:ascii="宋体" w:hAnsiTheme="minorHAnsi" w:cs="宋体"/>
+          <w:kern w:val="0"/>
+          <w:sz w:val="22"/>
+          <w:szCs w:val="22"/>
+        </w:rPr>
+        <w:t>1)=</w:t>
+      </w:r>
+      <w:proofErr w:type="gramEnd"/>
+      <w:r>
+        <w:rPr>
+          <w:rFonts w:ascii="宋体" w:hAnsiTheme="minorHAnsi" w:cs="宋体"/>
+          <w:kern w:val="0"/>
+          <w:sz w:val="22"/>
+          <w:szCs w:val="22"/>
+        </w:rPr>
+        <w:t>7.2704; x2(8,2)=4.1053;</w:t>
       </w:r>
     </w:p>
     <w:p>
@@ -5391,7 +6579,27 @@
           <w:sz w:val="22"/>
           <w:szCs w:val="22"/>
         </w:rPr>
-        <w:t>x2(9,1)=8.9674; x2(9,2)=5.8121;</w:t>
+        <w:t>x2(9,</w:t>
+      </w:r>
+      <w:proofErr w:type="gramStart"/>
+      <w:r>
+        <w:rPr>
+          <w:rFonts w:ascii="宋体" w:hAnsiTheme="minorHAnsi" w:cs="宋体"/>
+          <w:kern w:val="0"/>
+          <w:sz w:val="22"/>
+          <w:szCs w:val="22"/>
+        </w:rPr>
+        <w:t>1)=</w:t>
+      </w:r>
+      <w:proofErr w:type="gramEnd"/>
+      <w:r>
+        <w:rPr>
+          <w:rFonts w:ascii="宋体" w:hAnsiTheme="minorHAnsi" w:cs="宋体"/>
+          <w:kern w:val="0"/>
+          <w:sz w:val="22"/>
+          <w:szCs w:val="22"/>
+        </w:rPr>
+        <w:t>8.9674; x2(9,2)=5.8121;</w:t>
       </w:r>
     </w:p>
     <w:p>
@@ -5414,7 +6622,27 @@
           <w:sz w:val="22"/>
           <w:szCs w:val="22"/>
         </w:rPr>
-        <w:t>x2(10,1)=8.2606; x2(10,2)=5.1095;</w:t>
+        <w:t>x2(10,</w:t>
+      </w:r>
+      <w:proofErr w:type="gramStart"/>
+      <w:r>
+        <w:rPr>
+          <w:rFonts w:ascii="宋体" w:hAnsiTheme="minorHAnsi" w:cs="宋体"/>
+          <w:kern w:val="0"/>
+          <w:sz w:val="22"/>
+          <w:szCs w:val="22"/>
+        </w:rPr>
+        <w:t>1)=</w:t>
+      </w:r>
+      <w:proofErr w:type="gramEnd"/>
+      <w:r>
+        <w:rPr>
+          <w:rFonts w:ascii="宋体" w:hAnsiTheme="minorHAnsi" w:cs="宋体"/>
+          <w:kern w:val="0"/>
+          <w:sz w:val="22"/>
+          <w:szCs w:val="22"/>
+        </w:rPr>
+        <w:t>8.2606; x2(10,2)=5.1095;</w:t>
       </w:r>
     </w:p>
     <w:p>
@@ -5437,7 +6665,27 @@
           <w:sz w:val="22"/>
           <w:szCs w:val="22"/>
         </w:rPr>
-        <w:t>x2(11,1)=7.5518; x2(11,2)=7.7316;</w:t>
+        <w:t>x2(11,</w:t>
+      </w:r>
+      <w:proofErr w:type="gramStart"/>
+      <w:r>
+        <w:rPr>
+          <w:rFonts w:ascii="宋体" w:hAnsiTheme="minorHAnsi" w:cs="宋体"/>
+          <w:kern w:val="0"/>
+          <w:sz w:val="22"/>
+          <w:szCs w:val="22"/>
+        </w:rPr>
+        <w:t>1)=</w:t>
+      </w:r>
+      <w:proofErr w:type="gramEnd"/>
+      <w:r>
+        <w:rPr>
+          <w:rFonts w:ascii="宋体" w:hAnsiTheme="minorHAnsi" w:cs="宋体"/>
+          <w:kern w:val="0"/>
+          <w:sz w:val="22"/>
+          <w:szCs w:val="22"/>
+        </w:rPr>
+        <w:t>7.5518; x2(11,2)=7.7316;</w:t>
       </w:r>
     </w:p>
     <w:p>
@@ -5460,7 +6708,27 @@
           <w:sz w:val="22"/>
           <w:szCs w:val="22"/>
         </w:rPr>
-        <w:t>x2(12,1)=7.0016; x2(12,2)=5.4111;</w:t>
+        <w:t>x2(12,</w:t>
+      </w:r>
+      <w:proofErr w:type="gramStart"/>
+      <w:r>
+        <w:rPr>
+          <w:rFonts w:ascii="宋体" w:hAnsiTheme="minorHAnsi" w:cs="宋体"/>
+          <w:kern w:val="0"/>
+          <w:sz w:val="22"/>
+          <w:szCs w:val="22"/>
+        </w:rPr>
+        <w:t>1)=</w:t>
+      </w:r>
+      <w:proofErr w:type="gramEnd"/>
+      <w:r>
+        <w:rPr>
+          <w:rFonts w:ascii="宋体" w:hAnsiTheme="minorHAnsi" w:cs="宋体"/>
+          <w:kern w:val="0"/>
+          <w:sz w:val="22"/>
+          <w:szCs w:val="22"/>
+        </w:rPr>
+        <w:t>7.0016; x2(12,2)=5.4111;</w:t>
       </w:r>
     </w:p>
     <w:p>
@@ -5483,7 +6751,27 @@
           <w:sz w:val="22"/>
           <w:szCs w:val="22"/>
         </w:rPr>
-        <w:t>x2(13,1)=8.3442; x2(13,2)=3.6931;</w:t>
+        <w:t>x2(13,</w:t>
+      </w:r>
+      <w:proofErr w:type="gramStart"/>
+      <w:r>
+        <w:rPr>
+          <w:rFonts w:ascii="宋体" w:hAnsiTheme="minorHAnsi" w:cs="宋体"/>
+          <w:kern w:val="0"/>
+          <w:sz w:val="22"/>
+          <w:szCs w:val="22"/>
+        </w:rPr>
+        <w:t>1)=</w:t>
+      </w:r>
+      <w:proofErr w:type="gramEnd"/>
+      <w:r>
+        <w:rPr>
+          <w:rFonts w:ascii="宋体" w:hAnsiTheme="minorHAnsi" w:cs="宋体"/>
+          <w:kern w:val="0"/>
+          <w:sz w:val="22"/>
+          <w:szCs w:val="22"/>
+        </w:rPr>
+        <w:t>8.3442; x2(13,2)=3.6931;</w:t>
       </w:r>
     </w:p>
     <w:p>
@@ -5506,7 +6794,27 @@
           <w:sz w:val="22"/>
           <w:szCs w:val="22"/>
         </w:rPr>
-        <w:t>x2(14,1)=5.8173; x2(14,2)=5.3838;</w:t>
+        <w:t>x2(14,</w:t>
+      </w:r>
+      <w:proofErr w:type="gramStart"/>
+      <w:r>
+        <w:rPr>
+          <w:rFonts w:ascii="宋体" w:hAnsiTheme="minorHAnsi" w:cs="宋体"/>
+          <w:kern w:val="0"/>
+          <w:sz w:val="22"/>
+          <w:szCs w:val="22"/>
+        </w:rPr>
+        <w:t>1)=</w:t>
+      </w:r>
+      <w:proofErr w:type="gramEnd"/>
+      <w:r>
+        <w:rPr>
+          <w:rFonts w:ascii="宋体" w:hAnsiTheme="minorHAnsi" w:cs="宋体"/>
+          <w:kern w:val="0"/>
+          <w:sz w:val="22"/>
+          <w:szCs w:val="22"/>
+        </w:rPr>
+        <w:t>5.8173; x2(14,2)=5.3838;</w:t>
       </w:r>
     </w:p>
     <w:p>
@@ -5529,7 +6837,27 @@
           <w:sz w:val="22"/>
           <w:szCs w:val="22"/>
         </w:rPr>
-        <w:t>x2(15,1)=6.1123; x2(15,2)=5.4995;</w:t>
+        <w:t>x2(15,</w:t>
+      </w:r>
+      <w:proofErr w:type="gramStart"/>
+      <w:r>
+        <w:rPr>
+          <w:rFonts w:ascii="宋体" w:hAnsiTheme="minorHAnsi" w:cs="宋体"/>
+          <w:kern w:val="0"/>
+          <w:sz w:val="22"/>
+          <w:szCs w:val="22"/>
+        </w:rPr>
+        <w:t>1)=</w:t>
+      </w:r>
+      <w:proofErr w:type="gramEnd"/>
+      <w:r>
+        <w:rPr>
+          <w:rFonts w:ascii="宋体" w:hAnsiTheme="minorHAnsi" w:cs="宋体"/>
+          <w:kern w:val="0"/>
+          <w:sz w:val="22"/>
+          <w:szCs w:val="22"/>
+        </w:rPr>
+        <w:t>6.1123; x2(15,2)=5.4995;</w:t>
       </w:r>
     </w:p>
     <w:p>
@@ -5552,7 +6880,27 @@
           <w:sz w:val="22"/>
           <w:szCs w:val="22"/>
         </w:rPr>
-        <w:t>x2(16,1)=10.4188; x2(16,2)=4.4892;</w:t>
+        <w:t>x2(16,</w:t>
+      </w:r>
+      <w:proofErr w:type="gramStart"/>
+      <w:r>
+        <w:rPr>
+          <w:rFonts w:ascii="宋体" w:hAnsiTheme="minorHAnsi" w:cs="宋体"/>
+          <w:kern w:val="0"/>
+          <w:sz w:val="22"/>
+          <w:szCs w:val="22"/>
+        </w:rPr>
+        <w:t>1)=</w:t>
+      </w:r>
+      <w:proofErr w:type="gramEnd"/>
+      <w:r>
+        <w:rPr>
+          <w:rFonts w:ascii="宋体" w:hAnsiTheme="minorHAnsi" w:cs="宋体"/>
+          <w:kern w:val="0"/>
+          <w:sz w:val="22"/>
+          <w:szCs w:val="22"/>
+        </w:rPr>
+        <w:t>10.4188; x2(16,2)=4.4892;</w:t>
       </w:r>
     </w:p>
     <w:p>
@@ -5575,7 +6923,27 @@
           <w:sz w:val="22"/>
           <w:szCs w:val="22"/>
         </w:rPr>
-        <w:t>x2(17,1)=7.9136; x2(17,2)=5.2349;</w:t>
+        <w:t>x2(17,</w:t>
+      </w:r>
+      <w:proofErr w:type="gramStart"/>
+      <w:r>
+        <w:rPr>
+          <w:rFonts w:ascii="宋体" w:hAnsiTheme="minorHAnsi" w:cs="宋体"/>
+          <w:kern w:val="0"/>
+          <w:sz w:val="22"/>
+          <w:szCs w:val="22"/>
+        </w:rPr>
+        <w:t>1)=</w:t>
+      </w:r>
+      <w:proofErr w:type="gramEnd"/>
+      <w:r>
+        <w:rPr>
+          <w:rFonts w:ascii="宋体" w:hAnsiTheme="minorHAnsi" w:cs="宋体"/>
+          <w:kern w:val="0"/>
+          <w:sz w:val="22"/>
+          <w:szCs w:val="22"/>
+        </w:rPr>
+        <w:t>7.9136; x2(17,2)=5.2349;</w:t>
       </w:r>
     </w:p>
     <w:p>
@@ -5598,7 +6966,27 @@
           <w:sz w:val="22"/>
           <w:szCs w:val="22"/>
         </w:rPr>
-        <w:t>x2(18,1)=11.1547; x2(18,2)=4.4022;</w:t>
+        <w:t>x2(18,</w:t>
+      </w:r>
+      <w:proofErr w:type="gramStart"/>
+      <w:r>
+        <w:rPr>
+          <w:rFonts w:ascii="宋体" w:hAnsiTheme="minorHAnsi" w:cs="宋体"/>
+          <w:kern w:val="0"/>
+          <w:sz w:val="22"/>
+          <w:szCs w:val="22"/>
+        </w:rPr>
+        <w:t>1)=</w:t>
+      </w:r>
+      <w:proofErr w:type="gramEnd"/>
+      <w:r>
+        <w:rPr>
+          <w:rFonts w:ascii="宋体" w:hAnsiTheme="minorHAnsi" w:cs="宋体"/>
+          <w:kern w:val="0"/>
+          <w:sz w:val="22"/>
+          <w:szCs w:val="22"/>
+        </w:rPr>
+        <w:t>11.1547; x2(18,2)=4.4022;</w:t>
       </w:r>
     </w:p>
     <w:p>
@@ -5621,7 +7009,27 @@
           <w:sz w:val="22"/>
           <w:szCs w:val="22"/>
         </w:rPr>
-        <w:t>x2(19,1)=7.7080; x2(19,2)=5.0208;</w:t>
+        <w:t>x2(19,</w:t>
+      </w:r>
+      <w:proofErr w:type="gramStart"/>
+      <w:r>
+        <w:rPr>
+          <w:rFonts w:ascii="宋体" w:hAnsiTheme="minorHAnsi" w:cs="宋体"/>
+          <w:kern w:val="0"/>
+          <w:sz w:val="22"/>
+          <w:szCs w:val="22"/>
+        </w:rPr>
+        <w:t>1)=</w:t>
+      </w:r>
+      <w:proofErr w:type="gramEnd"/>
+      <w:r>
+        <w:rPr>
+          <w:rFonts w:ascii="宋体" w:hAnsiTheme="minorHAnsi" w:cs="宋体"/>
+          <w:kern w:val="0"/>
+          <w:sz w:val="22"/>
+          <w:szCs w:val="22"/>
+        </w:rPr>
+        <w:t>7.7080; x2(19,2)=5.0208;</w:t>
       </w:r>
     </w:p>
     <w:p>
@@ -5644,7 +7052,27 @@
           <w:sz w:val="22"/>
           <w:szCs w:val="22"/>
         </w:rPr>
-        <w:t>x2(20,1)=8.2079; x2(20,2)=5.4194;</w:t>
+        <w:t>x2(20,</w:t>
+      </w:r>
+      <w:proofErr w:type="gramStart"/>
+      <w:r>
+        <w:rPr>
+          <w:rFonts w:ascii="宋体" w:hAnsiTheme="minorHAnsi" w:cs="宋体"/>
+          <w:kern w:val="0"/>
+          <w:sz w:val="22"/>
+          <w:szCs w:val="22"/>
+        </w:rPr>
+        <w:t>1)=</w:t>
+      </w:r>
+      <w:proofErr w:type="gramEnd"/>
+      <w:r>
+        <w:rPr>
+          <w:rFonts w:ascii="宋体" w:hAnsiTheme="minorHAnsi" w:cs="宋体"/>
+          <w:kern w:val="0"/>
+          <w:sz w:val="22"/>
+          <w:szCs w:val="22"/>
+        </w:rPr>
+        <w:t>8.2079; x2(20,2)=5.4194;</w:t>
       </w:r>
     </w:p>
     <w:p>
@@ -5667,7 +7095,27 @@
           <w:sz w:val="22"/>
           <w:szCs w:val="22"/>
         </w:rPr>
-        <w:t>x2(21,1)=9.1078; x2(21,2)=6.1911;</w:t>
+        <w:t>x2(21,</w:t>
+      </w:r>
+      <w:proofErr w:type="gramStart"/>
+      <w:r>
+        <w:rPr>
+          <w:rFonts w:ascii="宋体" w:hAnsiTheme="minorHAnsi" w:cs="宋体"/>
+          <w:kern w:val="0"/>
+          <w:sz w:val="22"/>
+          <w:szCs w:val="22"/>
+        </w:rPr>
+        <w:t>1)=</w:t>
+      </w:r>
+      <w:proofErr w:type="gramEnd"/>
+      <w:r>
+        <w:rPr>
+          <w:rFonts w:ascii="宋体" w:hAnsiTheme="minorHAnsi" w:cs="宋体"/>
+          <w:kern w:val="0"/>
+          <w:sz w:val="22"/>
+          <w:szCs w:val="22"/>
+        </w:rPr>
+        <w:t>9.1078; x2(21,2)=6.1911;</w:t>
       </w:r>
     </w:p>
     <w:p>
@@ -5690,7 +7138,27 @@
           <w:sz w:val="22"/>
           <w:szCs w:val="22"/>
         </w:rPr>
-        <w:t>x2(22,1)=7.7857; x2(22,2)=5.7712;</w:t>
+        <w:t>x2(22,</w:t>
+      </w:r>
+      <w:proofErr w:type="gramStart"/>
+      <w:r>
+        <w:rPr>
+          <w:rFonts w:ascii="宋体" w:hAnsiTheme="minorHAnsi" w:cs="宋体"/>
+          <w:kern w:val="0"/>
+          <w:sz w:val="22"/>
+          <w:szCs w:val="22"/>
+        </w:rPr>
+        <w:t>1)=</w:t>
+      </w:r>
+      <w:proofErr w:type="gramEnd"/>
+      <w:r>
+        <w:rPr>
+          <w:rFonts w:ascii="宋体" w:hAnsiTheme="minorHAnsi" w:cs="宋体"/>
+          <w:kern w:val="0"/>
+          <w:sz w:val="22"/>
+          <w:szCs w:val="22"/>
+        </w:rPr>
+        <w:t>7.7857; x2(22,2)=5.7712;</w:t>
       </w:r>
     </w:p>
     <w:p>
@@ -5713,7 +7181,27 @@
           <w:sz w:val="22"/>
           <w:szCs w:val="22"/>
         </w:rPr>
-        <w:t>x2(23,1)=7.3740; x2(23,2)=2.3558;</w:t>
+        <w:t>x2(23,</w:t>
+      </w:r>
+      <w:proofErr w:type="gramStart"/>
+      <w:r>
+        <w:rPr>
+          <w:rFonts w:ascii="宋体" w:hAnsiTheme="minorHAnsi" w:cs="宋体"/>
+          <w:kern w:val="0"/>
+          <w:sz w:val="22"/>
+          <w:szCs w:val="22"/>
+        </w:rPr>
+        <w:t>1)=</w:t>
+      </w:r>
+      <w:proofErr w:type="gramEnd"/>
+      <w:r>
+        <w:rPr>
+          <w:rFonts w:ascii="宋体" w:hAnsiTheme="minorHAnsi" w:cs="宋体"/>
+          <w:kern w:val="0"/>
+          <w:sz w:val="22"/>
+          <w:szCs w:val="22"/>
+        </w:rPr>
+        <w:t>7.3740; x2(23,2)=2.3558;</w:t>
       </w:r>
     </w:p>
     <w:p>
@@ -5736,7 +7224,27 @@
           <w:sz w:val="22"/>
           <w:szCs w:val="22"/>
         </w:rPr>
-        <w:t>x2(24,1)=9.7184; x2(24,2)=5.2854;</w:t>
+        <w:t>x2(24,</w:t>
+      </w:r>
+      <w:proofErr w:type="gramStart"/>
+      <w:r>
+        <w:rPr>
+          <w:rFonts w:ascii="宋体" w:hAnsiTheme="minorHAnsi" w:cs="宋体"/>
+          <w:kern w:val="0"/>
+          <w:sz w:val="22"/>
+          <w:szCs w:val="22"/>
+        </w:rPr>
+        <w:t>1)=</w:t>
+      </w:r>
+      <w:proofErr w:type="gramEnd"/>
+      <w:r>
+        <w:rPr>
+          <w:rFonts w:ascii="宋体" w:hAnsiTheme="minorHAnsi" w:cs="宋体"/>
+          <w:kern w:val="0"/>
+          <w:sz w:val="22"/>
+          <w:szCs w:val="22"/>
+        </w:rPr>
+        <w:t>9.7184; x2(24,2)=5.2854;</w:t>
       </w:r>
     </w:p>
     <w:p>
@@ -5759,7 +7267,27 @@
           <w:sz w:val="22"/>
           <w:szCs w:val="22"/>
         </w:rPr>
-        <w:t>x2(25,1)=6.9559; x2(25,2)=5.8261;</w:t>
+        <w:t>x2(25,</w:t>
+      </w:r>
+      <w:proofErr w:type="gramStart"/>
+      <w:r>
+        <w:rPr>
+          <w:rFonts w:ascii="宋体" w:hAnsiTheme="minorHAnsi" w:cs="宋体"/>
+          <w:kern w:val="0"/>
+          <w:sz w:val="22"/>
+          <w:szCs w:val="22"/>
+        </w:rPr>
+        <w:t>1)=</w:t>
+      </w:r>
+      <w:proofErr w:type="gramEnd"/>
+      <w:r>
+        <w:rPr>
+          <w:rFonts w:ascii="宋体" w:hAnsiTheme="minorHAnsi" w:cs="宋体"/>
+          <w:kern w:val="0"/>
+          <w:sz w:val="22"/>
+          <w:szCs w:val="22"/>
+        </w:rPr>
+        <w:t>6.9559; x2(25,2)=5.8261;</w:t>
       </w:r>
     </w:p>
     <w:p>
@@ -5782,7 +7310,27 @@
           <w:sz w:val="22"/>
           <w:szCs w:val="22"/>
         </w:rPr>
-        <w:t>x2(26,1)=8.9691; x2(26,2)=4.9919;</w:t>
+        <w:t>x2(26,</w:t>
+      </w:r>
+      <w:proofErr w:type="gramStart"/>
+      <w:r>
+        <w:rPr>
+          <w:rFonts w:ascii="宋体" w:hAnsiTheme="minorHAnsi" w:cs="宋体"/>
+          <w:kern w:val="0"/>
+          <w:sz w:val="22"/>
+          <w:szCs w:val="22"/>
+        </w:rPr>
+        <w:t>1)=</w:t>
+      </w:r>
+      <w:proofErr w:type="gramEnd"/>
+      <w:r>
+        <w:rPr>
+          <w:rFonts w:ascii="宋体" w:hAnsiTheme="minorHAnsi" w:cs="宋体"/>
+          <w:kern w:val="0"/>
+          <w:sz w:val="22"/>
+          <w:szCs w:val="22"/>
+        </w:rPr>
+        <w:t>8.9691; x2(26,2)=4.9919;</w:t>
       </w:r>
     </w:p>
     <w:p>
@@ -5805,7 +7353,27 @@
           <w:sz w:val="22"/>
           <w:szCs w:val="22"/>
         </w:rPr>
-        <w:t>x2(27,1)=7.3872; x2(27,2)=5.8584;</w:t>
+        <w:t>x2(27,</w:t>
+      </w:r>
+      <w:proofErr w:type="gramStart"/>
+      <w:r>
+        <w:rPr>
+          <w:rFonts w:ascii="宋体" w:hAnsiTheme="minorHAnsi" w:cs="宋体"/>
+          <w:kern w:val="0"/>
+          <w:sz w:val="22"/>
+          <w:szCs w:val="22"/>
+        </w:rPr>
+        <w:t>1)=</w:t>
+      </w:r>
+      <w:proofErr w:type="gramEnd"/>
+      <w:r>
+        <w:rPr>
+          <w:rFonts w:ascii="宋体" w:hAnsiTheme="minorHAnsi" w:cs="宋体"/>
+          <w:kern w:val="0"/>
+          <w:sz w:val="22"/>
+          <w:szCs w:val="22"/>
+        </w:rPr>
+        <w:t>7.3872; x2(27,2)=5.8584;</w:t>
       </w:r>
     </w:p>
     <w:p>
@@ -5829,7 +7397,27 @@
           <w:szCs w:val="22"/>
         </w:rPr>
         <w:lastRenderedPageBreak/>
-        <w:t>x2(28,1)=8.8922; x2(28,2)=5.7748;</w:t>
+        <w:t>x2(28,</w:t>
+      </w:r>
+      <w:proofErr w:type="gramStart"/>
+      <w:r>
+        <w:rPr>
+          <w:rFonts w:ascii="宋体" w:hAnsiTheme="minorHAnsi" w:cs="宋体"/>
+          <w:kern w:val="0"/>
+          <w:sz w:val="22"/>
+          <w:szCs w:val="22"/>
+        </w:rPr>
+        <w:t>1)=</w:t>
+      </w:r>
+      <w:proofErr w:type="gramEnd"/>
+      <w:r>
+        <w:rPr>
+          <w:rFonts w:ascii="宋体" w:hAnsiTheme="minorHAnsi" w:cs="宋体"/>
+          <w:kern w:val="0"/>
+          <w:sz w:val="22"/>
+          <w:szCs w:val="22"/>
+        </w:rPr>
+        <w:t>8.8922; x2(28,2)=5.7748;</w:t>
       </w:r>
     </w:p>
     <w:p>
@@ -5852,7 +7440,27 @@
           <w:sz w:val="22"/>
           <w:szCs w:val="22"/>
         </w:rPr>
-        <w:t>x2(29,1)=9.0175; x2(29,2)=6.3059;</w:t>
+        <w:t>x2(29,</w:t>
+      </w:r>
+      <w:proofErr w:type="gramStart"/>
+      <w:r>
+        <w:rPr>
+          <w:rFonts w:ascii="宋体" w:hAnsiTheme="minorHAnsi" w:cs="宋体"/>
+          <w:kern w:val="0"/>
+          <w:sz w:val="22"/>
+          <w:szCs w:val="22"/>
+        </w:rPr>
+        <w:t>1)=</w:t>
+      </w:r>
+      <w:proofErr w:type="gramEnd"/>
+      <w:r>
+        <w:rPr>
+          <w:rFonts w:ascii="宋体" w:hAnsiTheme="minorHAnsi" w:cs="宋体"/>
+          <w:kern w:val="0"/>
+          <w:sz w:val="22"/>
+          <w:szCs w:val="22"/>
+        </w:rPr>
+        <w:t>9.0175; x2(29,2)=6.3059;</w:t>
       </w:r>
     </w:p>
     <w:p>
@@ -5875,7 +7483,27 @@
           <w:sz w:val="22"/>
           <w:szCs w:val="22"/>
         </w:rPr>
-        <w:t>x2(30,1)=7.0041; x2(30,2)=6.2315;</w:t>
+        <w:t>x2(30,</w:t>
+      </w:r>
+      <w:proofErr w:type="gramStart"/>
+      <w:r>
+        <w:rPr>
+          <w:rFonts w:ascii="宋体" w:hAnsiTheme="minorHAnsi" w:cs="宋体"/>
+          <w:kern w:val="0"/>
+          <w:sz w:val="22"/>
+          <w:szCs w:val="22"/>
+        </w:rPr>
+        <w:t>1)=</w:t>
+      </w:r>
+      <w:proofErr w:type="gramEnd"/>
+      <w:r>
+        <w:rPr>
+          <w:rFonts w:ascii="宋体" w:hAnsiTheme="minorHAnsi" w:cs="宋体"/>
+          <w:kern w:val="0"/>
+          <w:sz w:val="22"/>
+          <w:szCs w:val="22"/>
+        </w:rPr>
+        <w:t>7.0041; x2(30,2)=6.2315;</w:t>
       </w:r>
     </w:p>
     <w:p>
@@ -5898,7 +7526,27 @@
           <w:sz w:val="22"/>
           <w:szCs w:val="22"/>
         </w:rPr>
-        <w:t>x2(31,1)=8.6396; x2(31,2)=5.9586;</w:t>
+        <w:t>x2(31,</w:t>
+      </w:r>
+      <w:proofErr w:type="gramStart"/>
+      <w:r>
+        <w:rPr>
+          <w:rFonts w:ascii="宋体" w:hAnsiTheme="minorHAnsi" w:cs="宋体"/>
+          <w:kern w:val="0"/>
+          <w:sz w:val="22"/>
+          <w:szCs w:val="22"/>
+        </w:rPr>
+        <w:t>1)=</w:t>
+      </w:r>
+      <w:proofErr w:type="gramEnd"/>
+      <w:r>
+        <w:rPr>
+          <w:rFonts w:ascii="宋体" w:hAnsiTheme="minorHAnsi" w:cs="宋体"/>
+          <w:kern w:val="0"/>
+          <w:sz w:val="22"/>
+          <w:szCs w:val="22"/>
+        </w:rPr>
+        <w:t>8.6396; x2(31,2)=5.9586;</w:t>
       </w:r>
     </w:p>
     <w:p>
@@ -5921,7 +7569,27 @@
           <w:sz w:val="22"/>
           <w:szCs w:val="22"/>
         </w:rPr>
-        <w:t>x2(32,1)=9.2394; x2(32,2)=3.3455;</w:t>
+        <w:t>x2(32,</w:t>
+      </w:r>
+      <w:proofErr w:type="gramStart"/>
+      <w:r>
+        <w:rPr>
+          <w:rFonts w:ascii="宋体" w:hAnsiTheme="minorHAnsi" w:cs="宋体"/>
+          <w:kern w:val="0"/>
+          <w:sz w:val="22"/>
+          <w:szCs w:val="22"/>
+        </w:rPr>
+        <w:t>1)=</w:t>
+      </w:r>
+      <w:proofErr w:type="gramEnd"/>
+      <w:r>
+        <w:rPr>
+          <w:rFonts w:ascii="宋体" w:hAnsiTheme="minorHAnsi" w:cs="宋体"/>
+          <w:kern w:val="0"/>
+          <w:sz w:val="22"/>
+          <w:szCs w:val="22"/>
+        </w:rPr>
+        <w:t>9.2394; x2(32,2)=3.3455;</w:t>
       </w:r>
     </w:p>
     <w:p>
@@ -5944,7 +7612,27 @@
           <w:sz w:val="22"/>
           <w:szCs w:val="22"/>
         </w:rPr>
-        <w:t>x2(33,1)=6.7376; x2(33,2)=4.0096;</w:t>
+        <w:t>x2(33,</w:t>
+      </w:r>
+      <w:proofErr w:type="gramStart"/>
+      <w:r>
+        <w:rPr>
+          <w:rFonts w:ascii="宋体" w:hAnsiTheme="minorHAnsi" w:cs="宋体"/>
+          <w:kern w:val="0"/>
+          <w:sz w:val="22"/>
+          <w:szCs w:val="22"/>
+        </w:rPr>
+        <w:t>1)=</w:t>
+      </w:r>
+      <w:proofErr w:type="gramEnd"/>
+      <w:r>
+        <w:rPr>
+          <w:rFonts w:ascii="宋体" w:hAnsiTheme="minorHAnsi" w:cs="宋体"/>
+          <w:kern w:val="0"/>
+          <w:sz w:val="22"/>
+          <w:szCs w:val="22"/>
+        </w:rPr>
+        <w:t>6.7376; x2(33,2)=4.0096;</w:t>
       </w:r>
     </w:p>
     <w:p>
@@ -5967,7 +7655,27 @@
           <w:sz w:val="22"/>
           <w:szCs w:val="22"/>
         </w:rPr>
-        <w:t>x2(34,1)=8.4345; x2(34,2)=5.6852;</w:t>
+        <w:t>x2(34,</w:t>
+      </w:r>
+      <w:proofErr w:type="gramStart"/>
+      <w:r>
+        <w:rPr>
+          <w:rFonts w:ascii="宋体" w:hAnsiTheme="minorHAnsi" w:cs="宋体"/>
+          <w:kern w:val="0"/>
+          <w:sz w:val="22"/>
+          <w:szCs w:val="22"/>
+        </w:rPr>
+        <w:t>1)=</w:t>
+      </w:r>
+      <w:proofErr w:type="gramEnd"/>
+      <w:r>
+        <w:rPr>
+          <w:rFonts w:ascii="宋体" w:hAnsiTheme="minorHAnsi" w:cs="宋体"/>
+          <w:kern w:val="0"/>
+          <w:sz w:val="22"/>
+          <w:szCs w:val="22"/>
+        </w:rPr>
+        <w:t>8.4345; x2(34,2)=5.6852;</w:t>
       </w:r>
     </w:p>
     <w:p>
@@ -5990,7 +7698,27 @@
           <w:sz w:val="22"/>
           <w:szCs w:val="22"/>
         </w:rPr>
-        <w:t>x2(35,1)=7.9559; x2(35,2)=4.0251;</w:t>
+        <w:t>x2(35,</w:t>
+      </w:r>
+      <w:proofErr w:type="gramStart"/>
+      <w:r>
+        <w:rPr>
+          <w:rFonts w:ascii="宋体" w:hAnsiTheme="minorHAnsi" w:cs="宋体"/>
+          <w:kern w:val="0"/>
+          <w:sz w:val="22"/>
+          <w:szCs w:val="22"/>
+        </w:rPr>
+        <w:t>1)=</w:t>
+      </w:r>
+      <w:proofErr w:type="gramEnd"/>
+      <w:r>
+        <w:rPr>
+          <w:rFonts w:ascii="宋体" w:hAnsiTheme="minorHAnsi" w:cs="宋体"/>
+          <w:kern w:val="0"/>
+          <w:sz w:val="22"/>
+          <w:szCs w:val="22"/>
+        </w:rPr>
+        <w:t>7.9559; x2(35,2)=4.0251;</w:t>
       </w:r>
     </w:p>
     <w:p>
@@ -6013,7 +7741,27 @@
           <w:sz w:val="22"/>
           <w:szCs w:val="22"/>
         </w:rPr>
-        <w:t>x2(36,1)=6.5268; x2(36,2)=4.3933;</w:t>
+        <w:t>x2(36,</w:t>
+      </w:r>
+      <w:proofErr w:type="gramStart"/>
+      <w:r>
+        <w:rPr>
+          <w:rFonts w:ascii="宋体" w:hAnsiTheme="minorHAnsi" w:cs="宋体"/>
+          <w:kern w:val="0"/>
+          <w:sz w:val="22"/>
+          <w:szCs w:val="22"/>
+        </w:rPr>
+        <w:t>1)=</w:t>
+      </w:r>
+      <w:proofErr w:type="gramEnd"/>
+      <w:r>
+        <w:rPr>
+          <w:rFonts w:ascii="宋体" w:hAnsiTheme="minorHAnsi" w:cs="宋体"/>
+          <w:kern w:val="0"/>
+          <w:sz w:val="22"/>
+          <w:szCs w:val="22"/>
+        </w:rPr>
+        <w:t>6.5268; x2(36,2)=4.3933;</w:t>
       </w:r>
     </w:p>
     <w:p>
@@ -6036,7 +7784,27 @@
           <w:sz w:val="22"/>
           <w:szCs w:val="22"/>
         </w:rPr>
-        <w:t>x2(37,1)=7.6699; x2(37,2)=5.6868;</w:t>
+        <w:t>x2(37,</w:t>
+      </w:r>
+      <w:proofErr w:type="gramStart"/>
+      <w:r>
+        <w:rPr>
+          <w:rFonts w:ascii="宋体" w:hAnsiTheme="minorHAnsi" w:cs="宋体"/>
+          <w:kern w:val="0"/>
+          <w:sz w:val="22"/>
+          <w:szCs w:val="22"/>
+        </w:rPr>
+        <w:t>1)=</w:t>
+      </w:r>
+      <w:proofErr w:type="gramEnd"/>
+      <w:r>
+        <w:rPr>
+          <w:rFonts w:ascii="宋体" w:hAnsiTheme="minorHAnsi" w:cs="宋体"/>
+          <w:kern w:val="0"/>
+          <w:sz w:val="22"/>
+          <w:szCs w:val="22"/>
+        </w:rPr>
+        <w:t>7.6699; x2(37,2)=5.6868;</w:t>
       </w:r>
     </w:p>
     <w:p>
@@ -6059,7 +7827,27 @@
           <w:sz w:val="22"/>
           <w:szCs w:val="22"/>
         </w:rPr>
-        <w:t>x2(38,1)=7.8075; x2(38,2)=5.0200;</w:t>
+        <w:t>x2(38,</w:t>
+      </w:r>
+      <w:proofErr w:type="gramStart"/>
+      <w:r>
+        <w:rPr>
+          <w:rFonts w:ascii="宋体" w:hAnsiTheme="minorHAnsi" w:cs="宋体"/>
+          <w:kern w:val="0"/>
+          <w:sz w:val="22"/>
+          <w:szCs w:val="22"/>
+        </w:rPr>
+        <w:t>1)=</w:t>
+      </w:r>
+      <w:proofErr w:type="gramEnd"/>
+      <w:r>
+        <w:rPr>
+          <w:rFonts w:ascii="宋体" w:hAnsiTheme="minorHAnsi" w:cs="宋体"/>
+          <w:kern w:val="0"/>
+          <w:sz w:val="22"/>
+          <w:szCs w:val="22"/>
+        </w:rPr>
+        <w:t>7.8075; x2(38,2)=5.0200;</w:t>
       </w:r>
     </w:p>
     <w:p>
@@ -6082,7 +7870,27 @@
           <w:sz w:val="22"/>
           <w:szCs w:val="22"/>
         </w:rPr>
-        <w:t>x2(39,1)=6.6997; x2(39,2)=6.0638;</w:t>
+        <w:t>x2(39,</w:t>
+      </w:r>
+      <w:proofErr w:type="gramStart"/>
+      <w:r>
+        <w:rPr>
+          <w:rFonts w:ascii="宋体" w:hAnsiTheme="minorHAnsi" w:cs="宋体"/>
+          <w:kern w:val="0"/>
+          <w:sz w:val="22"/>
+          <w:szCs w:val="22"/>
+        </w:rPr>
+        <w:t>1)=</w:t>
+      </w:r>
+      <w:proofErr w:type="gramEnd"/>
+      <w:r>
+        <w:rPr>
+          <w:rFonts w:ascii="宋体" w:hAnsiTheme="minorHAnsi" w:cs="宋体"/>
+          <w:kern w:val="0"/>
+          <w:sz w:val="22"/>
+          <w:szCs w:val="22"/>
+        </w:rPr>
+        <w:t>6.6997; x2(39,2)=6.0638;</w:t>
       </w:r>
     </w:p>
     <w:p>
@@ -6105,7 +7913,27 @@
           <w:sz w:val="22"/>
           <w:szCs w:val="22"/>
         </w:rPr>
-        <w:t>x2(40,1)=5.6549; x2(40,2)=3.6590;</w:t>
+        <w:t>x2(40,</w:t>
+      </w:r>
+      <w:proofErr w:type="gramStart"/>
+      <w:r>
+        <w:rPr>
+          <w:rFonts w:ascii="宋体" w:hAnsiTheme="minorHAnsi" w:cs="宋体"/>
+          <w:kern w:val="0"/>
+          <w:sz w:val="22"/>
+          <w:szCs w:val="22"/>
+        </w:rPr>
+        <w:t>1)=</w:t>
+      </w:r>
+      <w:proofErr w:type="gramEnd"/>
+      <w:r>
+        <w:rPr>
+          <w:rFonts w:ascii="宋体" w:hAnsiTheme="minorHAnsi" w:cs="宋体"/>
+          <w:kern w:val="0"/>
+          <w:sz w:val="22"/>
+          <w:szCs w:val="22"/>
+        </w:rPr>
+        <w:t>5.6549; x2(40,2)=3.6590;</w:t>
       </w:r>
     </w:p>
     <w:p>
@@ -6128,7 +7956,27 @@
           <w:sz w:val="22"/>
           <w:szCs w:val="22"/>
         </w:rPr>
-        <w:t>x2(41,1)=6.9086; x2(41,2)=5.4795;</w:t>
+        <w:t>x2(41,</w:t>
+      </w:r>
+      <w:proofErr w:type="gramStart"/>
+      <w:r>
+        <w:rPr>
+          <w:rFonts w:ascii="宋体" w:hAnsiTheme="minorHAnsi" w:cs="宋体"/>
+          <w:kern w:val="0"/>
+          <w:sz w:val="22"/>
+          <w:szCs w:val="22"/>
+        </w:rPr>
+        <w:t>1)=</w:t>
+      </w:r>
+      <w:proofErr w:type="gramEnd"/>
+      <w:r>
+        <w:rPr>
+          <w:rFonts w:ascii="宋体" w:hAnsiTheme="minorHAnsi" w:cs="宋体"/>
+          <w:kern w:val="0"/>
+          <w:sz w:val="22"/>
+          <w:szCs w:val="22"/>
+        </w:rPr>
+        <w:t>6.9086; x2(41,2)=5.4795;</w:t>
       </w:r>
     </w:p>
     <w:p>
@@ -6151,7 +7999,27 @@
           <w:sz w:val="22"/>
           <w:szCs w:val="22"/>
         </w:rPr>
-        <w:t>x2(42,1)=7.9933; x2(42,2)=3.3660;</w:t>
+        <w:t>x2(42,</w:t>
+      </w:r>
+      <w:proofErr w:type="gramStart"/>
+      <w:r>
+        <w:rPr>
+          <w:rFonts w:ascii="宋体" w:hAnsiTheme="minorHAnsi" w:cs="宋体"/>
+          <w:kern w:val="0"/>
+          <w:sz w:val="22"/>
+          <w:szCs w:val="22"/>
+        </w:rPr>
+        <w:t>1)=</w:t>
+      </w:r>
+      <w:proofErr w:type="gramEnd"/>
+      <w:r>
+        <w:rPr>
+          <w:rFonts w:ascii="宋体" w:hAnsiTheme="minorHAnsi" w:cs="宋体"/>
+          <w:kern w:val="0"/>
+          <w:sz w:val="22"/>
+          <w:szCs w:val="22"/>
+        </w:rPr>
+        <w:t>7.9933; x2(42,2)=3.3660;</w:t>
       </w:r>
     </w:p>
     <w:p>
@@ -6174,7 +8042,27 @@
           <w:sz w:val="22"/>
           <w:szCs w:val="22"/>
         </w:rPr>
-        <w:t>x2(43,1)=5.9318; x2(43,2)=3.5573;</w:t>
+        <w:t>x2(43,</w:t>
+      </w:r>
+      <w:proofErr w:type="gramStart"/>
+      <w:r>
+        <w:rPr>
+          <w:rFonts w:ascii="宋体" w:hAnsiTheme="minorHAnsi" w:cs="宋体"/>
+          <w:kern w:val="0"/>
+          <w:sz w:val="22"/>
+          <w:szCs w:val="22"/>
+        </w:rPr>
+        <w:t>1)=</w:t>
+      </w:r>
+      <w:proofErr w:type="gramEnd"/>
+      <w:r>
+        <w:rPr>
+          <w:rFonts w:ascii="宋体" w:hAnsiTheme="minorHAnsi" w:cs="宋体"/>
+          <w:kern w:val="0"/>
+          <w:sz w:val="22"/>
+          <w:szCs w:val="22"/>
+        </w:rPr>
+        <w:t>5.9318; x2(43,2)=3.5573;</w:t>
       </w:r>
     </w:p>
     <w:p>
@@ -6197,7 +8085,27 @@
           <w:sz w:val="22"/>
           <w:szCs w:val="22"/>
         </w:rPr>
-        <w:t>x2(44,1)=9.5157; x2(44,2)=5.2938;</w:t>
+        <w:t>x2(44,</w:t>
+      </w:r>
+      <w:proofErr w:type="gramStart"/>
+      <w:r>
+        <w:rPr>
+          <w:rFonts w:ascii="宋体" w:hAnsiTheme="minorHAnsi" w:cs="宋体"/>
+          <w:kern w:val="0"/>
+          <w:sz w:val="22"/>
+          <w:szCs w:val="22"/>
+        </w:rPr>
+        <w:t>1)=</w:t>
+      </w:r>
+      <w:proofErr w:type="gramEnd"/>
+      <w:r>
+        <w:rPr>
+          <w:rFonts w:ascii="宋体" w:hAnsiTheme="minorHAnsi" w:cs="宋体"/>
+          <w:kern w:val="0"/>
+          <w:sz w:val="22"/>
+          <w:szCs w:val="22"/>
+        </w:rPr>
+        <w:t>9.5157; x2(44,2)=5.2938;</w:t>
       </w:r>
     </w:p>
     <w:p>
@@ -6220,7 +8128,27 @@
           <w:sz w:val="22"/>
           <w:szCs w:val="22"/>
         </w:rPr>
-        <w:t>x2(45,1)=7.2795; x2(45,2)=4.8596;</w:t>
+        <w:t>x2(45,</w:t>
+      </w:r>
+      <w:proofErr w:type="gramStart"/>
+      <w:r>
+        <w:rPr>
+          <w:rFonts w:ascii="宋体" w:hAnsiTheme="minorHAnsi" w:cs="宋体"/>
+          <w:kern w:val="0"/>
+          <w:sz w:val="22"/>
+          <w:szCs w:val="22"/>
+        </w:rPr>
+        <w:t>1)=</w:t>
+      </w:r>
+      <w:proofErr w:type="gramEnd"/>
+      <w:r>
+        <w:rPr>
+          <w:rFonts w:ascii="宋体" w:hAnsiTheme="minorHAnsi" w:cs="宋体"/>
+          <w:kern w:val="0"/>
+          <w:sz w:val="22"/>
+          <w:szCs w:val="22"/>
+        </w:rPr>
+        <w:t>7.2795; x2(45,2)=4.8596;</w:t>
       </w:r>
     </w:p>
     <w:p>
@@ -6243,7 +8171,27 @@
           <w:sz w:val="22"/>
           <w:szCs w:val="22"/>
         </w:rPr>
-        <w:t>x2(46,1)=5.5233; x2(46,2)=3.8697;</w:t>
+        <w:t>x2(46,</w:t>
+      </w:r>
+      <w:proofErr w:type="gramStart"/>
+      <w:r>
+        <w:rPr>
+          <w:rFonts w:ascii="宋体" w:hAnsiTheme="minorHAnsi" w:cs="宋体"/>
+          <w:kern w:val="0"/>
+          <w:sz w:val="22"/>
+          <w:szCs w:val="22"/>
+        </w:rPr>
+        <w:t>1)=</w:t>
+      </w:r>
+      <w:proofErr w:type="gramEnd"/>
+      <w:r>
+        <w:rPr>
+          <w:rFonts w:ascii="宋体" w:hAnsiTheme="minorHAnsi" w:cs="宋体"/>
+          <w:kern w:val="0"/>
+          <w:sz w:val="22"/>
+          <w:szCs w:val="22"/>
+        </w:rPr>
+        <w:t>5.5233; x2(46,2)=3.8697;</w:t>
       </w:r>
     </w:p>
     <w:p>
@@ -6266,7 +8214,27 @@
           <w:sz w:val="22"/>
           <w:szCs w:val="22"/>
         </w:rPr>
-        <w:t>x2(47,1)=8.1331; x2(47,2)=4.7075;</w:t>
+        <w:t>x2(47,</w:t>
+      </w:r>
+      <w:proofErr w:type="gramStart"/>
+      <w:r>
+        <w:rPr>
+          <w:rFonts w:ascii="宋体" w:hAnsiTheme="minorHAnsi" w:cs="宋体"/>
+          <w:kern w:val="0"/>
+          <w:sz w:val="22"/>
+          <w:szCs w:val="22"/>
+        </w:rPr>
+        <w:t>1)=</w:t>
+      </w:r>
+      <w:proofErr w:type="gramEnd"/>
+      <w:r>
+        <w:rPr>
+          <w:rFonts w:ascii="宋体" w:hAnsiTheme="minorHAnsi" w:cs="宋体"/>
+          <w:kern w:val="0"/>
+          <w:sz w:val="22"/>
+          <w:szCs w:val="22"/>
+        </w:rPr>
+        <w:t>8.1331; x2(47,2)=4.7075;</w:t>
       </w:r>
     </w:p>
     <w:p>
@@ -6289,7 +8257,27 @@
           <w:sz w:val="22"/>
           <w:szCs w:val="22"/>
         </w:rPr>
-        <w:t>x2(48,1)=9.7851; x2(48,2)=4.4175;</w:t>
+        <w:t>x2(48,</w:t>
+      </w:r>
+      <w:proofErr w:type="gramStart"/>
+      <w:r>
+        <w:rPr>
+          <w:rFonts w:ascii="宋体" w:hAnsiTheme="minorHAnsi" w:cs="宋体"/>
+          <w:kern w:val="0"/>
+          <w:sz w:val="22"/>
+          <w:szCs w:val="22"/>
+        </w:rPr>
+        <w:t>1)=</w:t>
+      </w:r>
+      <w:proofErr w:type="gramEnd"/>
+      <w:r>
+        <w:rPr>
+          <w:rFonts w:ascii="宋体" w:hAnsiTheme="minorHAnsi" w:cs="宋体"/>
+          <w:kern w:val="0"/>
+          <w:sz w:val="22"/>
+          <w:szCs w:val="22"/>
+        </w:rPr>
+        <w:t>9.7851; x2(48,2)=4.4175;</w:t>
       </w:r>
     </w:p>
     <w:p>
@@ -6312,7 +8300,27 @@
           <w:sz w:val="22"/>
           <w:szCs w:val="22"/>
         </w:rPr>
-        <w:t>x2(49,1)=8.0636; x2(49,2)=4.1037;</w:t>
+        <w:t>x2(49,</w:t>
+      </w:r>
+      <w:proofErr w:type="gramStart"/>
+      <w:r>
+        <w:rPr>
+          <w:rFonts w:ascii="宋体" w:hAnsiTheme="minorHAnsi" w:cs="宋体"/>
+          <w:kern w:val="0"/>
+          <w:sz w:val="22"/>
+          <w:szCs w:val="22"/>
+        </w:rPr>
+        <w:t>1)=</w:t>
+      </w:r>
+      <w:proofErr w:type="gramEnd"/>
+      <w:r>
+        <w:rPr>
+          <w:rFonts w:ascii="宋体" w:hAnsiTheme="minorHAnsi" w:cs="宋体"/>
+          <w:kern w:val="0"/>
+          <w:sz w:val="22"/>
+          <w:szCs w:val="22"/>
+        </w:rPr>
+        <w:t>8.0636; x2(49,2)=4.1037;</w:t>
       </w:r>
     </w:p>
     <w:p>
@@ -6335,7 +8343,27 @@
           <w:sz w:val="22"/>
           <w:szCs w:val="22"/>
         </w:rPr>
-        <w:t>x2(50,1)=8.1944; x2(50,2)=5.2486;</w:t>
+        <w:t>x2(50,</w:t>
+      </w:r>
+      <w:proofErr w:type="gramStart"/>
+      <w:r>
+        <w:rPr>
+          <w:rFonts w:ascii="宋体" w:hAnsiTheme="minorHAnsi" w:cs="宋体"/>
+          <w:kern w:val="0"/>
+          <w:sz w:val="22"/>
+          <w:szCs w:val="22"/>
+        </w:rPr>
+        <w:t>1)=</w:t>
+      </w:r>
+      <w:proofErr w:type="gramEnd"/>
+      <w:r>
+        <w:rPr>
+          <w:rFonts w:ascii="宋体" w:hAnsiTheme="minorHAnsi" w:cs="宋体"/>
+          <w:kern w:val="0"/>
+          <w:sz w:val="22"/>
+          <w:szCs w:val="22"/>
+        </w:rPr>
+        <w:t>8.1944; x2(50,2)=5.2486;</w:t>
       </w:r>
     </w:p>
     <w:p>
@@ -6358,7 +8386,27 @@
           <w:sz w:val="22"/>
           <w:szCs w:val="22"/>
         </w:rPr>
-        <w:t>x2(51,1)=7.9677; x2(51,2)=3.5103;</w:t>
+        <w:t>x2(51,</w:t>
+      </w:r>
+      <w:proofErr w:type="gramStart"/>
+      <w:r>
+        <w:rPr>
+          <w:rFonts w:ascii="宋体" w:hAnsiTheme="minorHAnsi" w:cs="宋体"/>
+          <w:kern w:val="0"/>
+          <w:sz w:val="22"/>
+          <w:szCs w:val="22"/>
+        </w:rPr>
+        <w:t>1)=</w:t>
+      </w:r>
+      <w:proofErr w:type="gramEnd"/>
+      <w:r>
+        <w:rPr>
+          <w:rFonts w:ascii="宋体" w:hAnsiTheme="minorHAnsi" w:cs="宋体"/>
+          <w:kern w:val="0"/>
+          <w:sz w:val="22"/>
+          <w:szCs w:val="22"/>
+        </w:rPr>
+        <w:t>7.9677; x2(51,2)=3.5103;</w:t>
       </w:r>
     </w:p>
     <w:p>
@@ -6381,7 +8429,27 @@
           <w:sz w:val="22"/>
           <w:szCs w:val="22"/>
         </w:rPr>
-        <w:t>x2(52,1)=8.2083; x2(52,2)=5.3135;</w:t>
+        <w:t>x2(52,</w:t>
+      </w:r>
+      <w:proofErr w:type="gramStart"/>
+      <w:r>
+        <w:rPr>
+          <w:rFonts w:ascii="宋体" w:hAnsiTheme="minorHAnsi" w:cs="宋体"/>
+          <w:kern w:val="0"/>
+          <w:sz w:val="22"/>
+          <w:szCs w:val="22"/>
+        </w:rPr>
+        <w:t>1)=</w:t>
+      </w:r>
+      <w:proofErr w:type="gramEnd"/>
+      <w:r>
+        <w:rPr>
+          <w:rFonts w:ascii="宋体" w:hAnsiTheme="minorHAnsi" w:cs="宋体"/>
+          <w:kern w:val="0"/>
+          <w:sz w:val="22"/>
+          <w:szCs w:val="22"/>
+        </w:rPr>
+        <w:t>8.2083; x2(52,2)=5.3135;</w:t>
       </w:r>
     </w:p>
     <w:p>
@@ -6404,7 +8472,27 @@
           <w:sz w:val="22"/>
           <w:szCs w:val="22"/>
         </w:rPr>
-        <w:t>x2(53,1)=9.0586; x2(53,2)=2.9749;</w:t>
+        <w:t>x2(53,</w:t>
+      </w:r>
+      <w:proofErr w:type="gramStart"/>
+      <w:r>
+        <w:rPr>
+          <w:rFonts w:ascii="宋体" w:hAnsiTheme="minorHAnsi" w:cs="宋体"/>
+          <w:kern w:val="0"/>
+          <w:sz w:val="22"/>
+          <w:szCs w:val="22"/>
+        </w:rPr>
+        <w:t>1)=</w:t>
+      </w:r>
+      <w:proofErr w:type="gramEnd"/>
+      <w:r>
+        <w:rPr>
+          <w:rFonts w:ascii="宋体" w:hAnsiTheme="minorHAnsi" w:cs="宋体"/>
+          <w:kern w:val="0"/>
+          <w:sz w:val="22"/>
+          <w:szCs w:val="22"/>
+        </w:rPr>
+        <w:t>9.0586; x2(53,2)=2.9749;</w:t>
       </w:r>
     </w:p>
     <w:p>
@@ -6427,7 +8515,27 @@
           <w:sz w:val="22"/>
           <w:szCs w:val="22"/>
         </w:rPr>
-        <w:t>x2(54,1)=8.2188; x2(54,2)=5.5290;</w:t>
+        <w:t>x2(54,</w:t>
+      </w:r>
+      <w:proofErr w:type="gramStart"/>
+      <w:r>
+        <w:rPr>
+          <w:rFonts w:ascii="宋体" w:hAnsiTheme="minorHAnsi" w:cs="宋体"/>
+          <w:kern w:val="0"/>
+          <w:sz w:val="22"/>
+          <w:szCs w:val="22"/>
+        </w:rPr>
+        <w:t>1)=</w:t>
+      </w:r>
+      <w:proofErr w:type="gramEnd"/>
+      <w:r>
+        <w:rPr>
+          <w:rFonts w:ascii="宋体" w:hAnsiTheme="minorHAnsi" w:cs="宋体"/>
+          <w:kern w:val="0"/>
+          <w:sz w:val="22"/>
+          <w:szCs w:val="22"/>
+        </w:rPr>
+        <w:t>8.2188; x2(54,2)=5.5290;</w:t>
       </w:r>
     </w:p>
     <w:p>
@@ -6450,7 +8558,27 @@
           <w:sz w:val="22"/>
           <w:szCs w:val="22"/>
         </w:rPr>
-        <w:t>x2(55,1)=8.9064; x2(55,2)=5.3435;</w:t>
+        <w:t>x2(55,</w:t>
+      </w:r>
+      <w:proofErr w:type="gramStart"/>
+      <w:r>
+        <w:rPr>
+          <w:rFonts w:ascii="宋体" w:hAnsiTheme="minorHAnsi" w:cs="宋体"/>
+          <w:kern w:val="0"/>
+          <w:sz w:val="22"/>
+          <w:szCs w:val="22"/>
+        </w:rPr>
+        <w:t>1)=</w:t>
+      </w:r>
+      <w:proofErr w:type="gramEnd"/>
+      <w:r>
+        <w:rPr>
+          <w:rFonts w:ascii="宋体" w:hAnsiTheme="minorHAnsi" w:cs="宋体"/>
+          <w:kern w:val="0"/>
+          <w:sz w:val="22"/>
+          <w:szCs w:val="22"/>
+        </w:rPr>
+        <w:t>8.9064; x2(55,2)=5.3435;</w:t>
       </w:r>
     </w:p>
     <w:p>
@@ -6464,7 +8592,7 @@
           <w:szCs w:val="22"/>
         </w:rPr>
       </w:pPr>
-      <w:bookmarkStart w:id="2" w:name="_Hlk76025534"/>
+      <w:bookmarkStart w:id="1" w:name="_Hlk76025534"/>
       <w:r>
         <w:rPr>
           <w:rFonts w:ascii="宋体" w:hAnsiTheme="minorHAnsi" w:cs="宋体"/>
@@ -6495,7 +8623,7 @@
         <w:t>奇异值分解</w:t>
       </w:r>
     </w:p>
-    <w:bookmarkEnd w:id="2"/>
+    <w:bookmarkEnd w:id="1"/>
     <w:p>
       <w:pPr>
         <w:spacing w:line="360" w:lineRule="auto"/>
@@ -6893,10 +9021,10 @@
           <w:position w:val="-50"/>
         </w:rPr>
         <w:object w:dxaOrig="1620" w:dyaOrig="1120" w14:anchorId="63D6FE4C">
-          <v:shape id="图片 1" o:spid="_x0000_i1027" type="#_x0000_t75" style="width:80.75pt;height:55.7pt;mso-wrap-style:square;mso-position-horizontal-relative:page;mso-position-vertical-relative:page" o:ole="">
+          <v:shape id="图片 1" o:spid="_x0000_i1027" type="#_x0000_t75" style="width:80.75pt;height:55.75pt;mso-wrap-style:square;mso-position-horizontal-relative:page;mso-position-vertical-relative:page" o:ole="">
             <v:imagedata r:id="rId11" o:title=""/>
           </v:shape>
-          <o:OLEObject Type="Embed" ProgID="Equation.3" ShapeID="图片 1" DrawAspect="Content" ObjectID="_1686679048" r:id="rId12">
+          <o:OLEObject Type="Embed" ProgID="Equation.3" ShapeID="图片 1" DrawAspect="Content" ObjectID="_1687189712" r:id="rId12">
             <o:FieldCodes>\* MERGEFORMAT</o:FieldCodes>
           </o:OLEObject>
         </w:object>
@@ -7249,12 +9377,14 @@
         </w:rPr>
         <w:t>编程实现对</w:t>
       </w:r>
+      <w:proofErr w:type="gramStart"/>
       <w:r>
         <w:rPr>
           <w:rFonts w:hint="eastAsia"/>
         </w:rPr>
         <w:t>数据集做</w:t>
       </w:r>
+      <w:proofErr w:type="gramEnd"/>
       <w:r>
         <w:rPr>
           <w:rFonts w:hint="eastAsia"/>
@@ -8766,7 +10896,7 @@
 </file>
 
 <file path=word/endnotes.xml><?xml version="1.0" encoding="utf-8"?>
-<w:endnotes xmlns:wpc="http://schemas.microsoft.com/office/word/2010/wordprocessingCanvas" xmlns:cx="http://schemas.microsoft.com/office/drawing/2014/chartex" xmlns:cx1="http://schemas.microsoft.com/office/drawing/2015/9/8/chartex" xmlns:cx2="http://schemas.microsoft.com/office/drawing/2015/10/21/chartex" xmlns:cx3="http://schemas.microsoft.com/office/drawing/2016/5/9/chartex" xmlns:cx4="http://schemas.microsoft.com/office/drawing/2016/5/10/chartex" xmlns:cx5="http://schemas.microsoft.com/office/drawing/2016/5/11/chartex" xmlns:cx6="http://schemas.microsoft.com/office/drawing/2016/5/12/chartex" xmlns:cx7="http://schemas.microsoft.com/office/drawing/2016/5/13/chartex" xmlns:cx8="http://schemas.microsoft.com/office/drawing/2016/5/14/chartex" xmlns:mc="http://schemas.openxmlformats.org/markup-compatibility/2006" xmlns:aink="http://schemas.microsoft.com/office/drawing/2016/ink" xmlns:am3d="http://schemas.microsoft.com/office/drawing/2017/model3d" xmlns:o="urn:schemas-microsoft-com:office:office" xmlns:r="http://schemas.openxmlformats.org/officeDocument/2006/relationships" xmlns:m="http://schemas.openxmlformats.org/officeDocument/2006/math" xmlns:v="urn:schemas-microsoft-com:vml" xmlns:wp14="http://schemas.microsoft.com/office/word/2010/wordprocessingDrawing" xmlns:wp="http://schemas.openxmlformats.org/drawingml/2006/wordprocessingDrawing" xmlns:w10="urn:schemas-microsoft-com:office:word" xmlns:w="http://schemas.openxmlformats.org/wordprocessingml/2006/main" xmlns:w14="http://schemas.microsoft.com/office/word/2010/wordml" xmlns:w15="http://schemas.microsoft.com/office/word/2012/wordml" xmlns:w16cid="http://schemas.microsoft.com/office/word/2016/wordml/cid" xmlns:w16se="http://schemas.microsoft.com/office/word/2015/wordml/symex" xmlns:wpg="http://schemas.microsoft.com/office/word/2010/wordprocessingGroup" xmlns:wpi="http://schemas.microsoft.com/office/word/2010/wordprocessingInk" xmlns:wne="http://schemas.microsoft.com/office/word/2006/wordml" xmlns:wps="http://schemas.microsoft.com/office/word/2010/wordprocessingShape" mc:Ignorable="w14 w15 w16se w16cid wp14">
+<w:endnotes xmlns:wpc="http://schemas.microsoft.com/office/word/2010/wordprocessingCanvas" xmlns:cx="http://schemas.microsoft.com/office/drawing/2014/chartex" xmlns:cx1="http://schemas.microsoft.com/office/drawing/2015/9/8/chartex" xmlns:cx2="http://schemas.microsoft.com/office/drawing/2015/10/21/chartex" xmlns:cx3="http://schemas.microsoft.com/office/drawing/2016/5/9/chartex" xmlns:cx4="http://schemas.microsoft.com/office/drawing/2016/5/10/chartex" xmlns:cx5="http://schemas.microsoft.com/office/drawing/2016/5/11/chartex" xmlns:cx6="http://schemas.microsoft.com/office/drawing/2016/5/12/chartex" xmlns:cx7="http://schemas.microsoft.com/office/drawing/2016/5/13/chartex" xmlns:cx8="http://schemas.microsoft.com/office/drawing/2016/5/14/chartex" xmlns:mc="http://schemas.openxmlformats.org/markup-compatibility/2006" xmlns:aink="http://schemas.microsoft.com/office/drawing/2016/ink" xmlns:am3d="http://schemas.microsoft.com/office/drawing/2017/model3d" xmlns:o="urn:schemas-microsoft-com:office:office" xmlns:r="http://schemas.openxmlformats.org/officeDocument/2006/relationships" xmlns:m="http://schemas.openxmlformats.org/officeDocument/2006/math" xmlns:v="urn:schemas-microsoft-com:vml" xmlns:wp14="http://schemas.microsoft.com/office/word/2010/wordprocessingDrawing" xmlns:wp="http://schemas.openxmlformats.org/drawingml/2006/wordprocessingDrawing" xmlns:w10="urn:schemas-microsoft-com:office:word" xmlns:w="http://schemas.openxmlformats.org/wordprocessingml/2006/main" xmlns:w14="http://schemas.microsoft.com/office/word/2010/wordml" xmlns:w15="http://schemas.microsoft.com/office/word/2012/wordml" xmlns:w16cex="http://schemas.microsoft.com/office/word/2018/wordml/cex" xmlns:w16cid="http://schemas.microsoft.com/office/word/2016/wordml/cid" xmlns:w16="http://schemas.microsoft.com/office/word/2018/wordml" xmlns:w16sdtdh="http://schemas.microsoft.com/office/word/2020/wordml/sdtdatahash" xmlns:w16se="http://schemas.microsoft.com/office/word/2015/wordml/symex" xmlns:wpg="http://schemas.microsoft.com/office/word/2010/wordprocessingGroup" xmlns:wpi="http://schemas.microsoft.com/office/word/2010/wordprocessingInk" xmlns:wne="http://schemas.microsoft.com/office/word/2006/wordml" xmlns:wps="http://schemas.microsoft.com/office/word/2010/wordprocessingShape" mc:Ignorable="w14 w15 w16se w16cid w16 w16cex w16sdtdh wp14">
   <w:endnote w:type="separator" w:id="-1">
     <w:p>
       <w:r>
@@ -8785,7 +10915,7 @@
 </file>
 
 <file path=word/footnotes.xml><?xml version="1.0" encoding="utf-8"?>
-<w:footnotes xmlns:wpc="http://schemas.microsoft.com/office/word/2010/wordprocessingCanvas" xmlns:cx="http://schemas.microsoft.com/office/drawing/2014/chartex" xmlns:cx1="http://schemas.microsoft.com/office/drawing/2015/9/8/chartex" xmlns:cx2="http://schemas.microsoft.com/office/drawing/2015/10/21/chartex" xmlns:cx3="http://schemas.microsoft.com/office/drawing/2016/5/9/chartex" xmlns:cx4="http://schemas.microsoft.com/office/drawing/2016/5/10/chartex" xmlns:cx5="http://schemas.microsoft.com/office/drawing/2016/5/11/chartex" xmlns:cx6="http://schemas.microsoft.com/office/drawing/2016/5/12/chartex" xmlns:cx7="http://schemas.microsoft.com/office/drawing/2016/5/13/chartex" xmlns:cx8="http://schemas.microsoft.com/office/drawing/2016/5/14/chartex" xmlns:mc="http://schemas.openxmlformats.org/markup-compatibility/2006" xmlns:aink="http://schemas.microsoft.com/office/drawing/2016/ink" xmlns:am3d="http://schemas.microsoft.com/office/drawing/2017/model3d" xmlns:o="urn:schemas-microsoft-com:office:office" xmlns:r="http://schemas.openxmlformats.org/officeDocument/2006/relationships" xmlns:m="http://schemas.openxmlformats.org/officeDocument/2006/math" xmlns:v="urn:schemas-microsoft-com:vml" xmlns:wp14="http://schemas.microsoft.com/office/word/2010/wordprocessingDrawing" xmlns:wp="http://schemas.openxmlformats.org/drawingml/2006/wordprocessingDrawing" xmlns:w10="urn:schemas-microsoft-com:office:word" xmlns:w="http://schemas.openxmlformats.org/wordprocessingml/2006/main" xmlns:w14="http://schemas.microsoft.com/office/word/2010/wordml" xmlns:w15="http://schemas.microsoft.com/office/word/2012/wordml" xmlns:w16cid="http://schemas.microsoft.com/office/word/2016/wordml/cid" xmlns:w16se="http://schemas.microsoft.com/office/word/2015/wordml/symex" xmlns:wpg="http://schemas.microsoft.com/office/word/2010/wordprocessingGroup" xmlns:wpi="http://schemas.microsoft.com/office/word/2010/wordprocessingInk" xmlns:wne="http://schemas.microsoft.com/office/word/2006/wordml" xmlns:wps="http://schemas.microsoft.com/office/word/2010/wordprocessingShape" mc:Ignorable="w14 w15 w16se w16cid wp14">
+<w:footnotes xmlns:wpc="http://schemas.microsoft.com/office/word/2010/wordprocessingCanvas" xmlns:cx="http://schemas.microsoft.com/office/drawing/2014/chartex" xmlns:cx1="http://schemas.microsoft.com/office/drawing/2015/9/8/chartex" xmlns:cx2="http://schemas.microsoft.com/office/drawing/2015/10/21/chartex" xmlns:cx3="http://schemas.microsoft.com/office/drawing/2016/5/9/chartex" xmlns:cx4="http://schemas.microsoft.com/office/drawing/2016/5/10/chartex" xmlns:cx5="http://schemas.microsoft.com/office/drawing/2016/5/11/chartex" xmlns:cx6="http://schemas.microsoft.com/office/drawing/2016/5/12/chartex" xmlns:cx7="http://schemas.microsoft.com/office/drawing/2016/5/13/chartex" xmlns:cx8="http://schemas.microsoft.com/office/drawing/2016/5/14/chartex" xmlns:mc="http://schemas.openxmlformats.org/markup-compatibility/2006" xmlns:aink="http://schemas.microsoft.com/office/drawing/2016/ink" xmlns:am3d="http://schemas.microsoft.com/office/drawing/2017/model3d" xmlns:o="urn:schemas-microsoft-com:office:office" xmlns:r="http://schemas.openxmlformats.org/officeDocument/2006/relationships" xmlns:m="http://schemas.openxmlformats.org/officeDocument/2006/math" xmlns:v="urn:schemas-microsoft-com:vml" xmlns:wp14="http://schemas.microsoft.com/office/word/2010/wordprocessingDrawing" xmlns:wp="http://schemas.openxmlformats.org/drawingml/2006/wordprocessingDrawing" xmlns:w10="urn:schemas-microsoft-com:office:word" xmlns:w="http://schemas.openxmlformats.org/wordprocessingml/2006/main" xmlns:w14="http://schemas.microsoft.com/office/word/2010/wordml" xmlns:w15="http://schemas.microsoft.com/office/word/2012/wordml" xmlns:w16cex="http://schemas.microsoft.com/office/word/2018/wordml/cex" xmlns:w16cid="http://schemas.microsoft.com/office/word/2016/wordml/cid" xmlns:w16="http://schemas.microsoft.com/office/word/2018/wordml" xmlns:w16sdtdh="http://schemas.microsoft.com/office/word/2020/wordml/sdtdatahash" xmlns:w16se="http://schemas.microsoft.com/office/word/2015/wordml/symex" xmlns:wpg="http://schemas.microsoft.com/office/word/2010/wordprocessingGroup" xmlns:wpi="http://schemas.microsoft.com/office/word/2010/wordprocessingInk" xmlns:wne="http://schemas.microsoft.com/office/word/2006/wordml" xmlns:wps="http://schemas.microsoft.com/office/word/2010/wordprocessingShape" mc:Ignorable="w14 w15 w16se w16cid w16 w16cex w16sdtdh wp14">
   <w:footnote w:type="separator" w:id="-1">
     <w:p>
       <w:r>
@@ -8804,7 +10934,7 @@
 </file>
 
 <file path=word/numbering.xml><?xml version="1.0" encoding="utf-8"?>
-<w:numbering xmlns:wpc="http://schemas.microsoft.com/office/word/2010/wordprocessingCanvas" xmlns:cx="http://schemas.microsoft.com/office/drawing/2014/chartex" xmlns:cx1="http://schemas.microsoft.com/office/drawing/2015/9/8/chartex" xmlns:cx2="http://schemas.microsoft.com/office/drawing/2015/10/21/chartex" xmlns:cx3="http://schemas.microsoft.com/office/drawing/2016/5/9/chartex" xmlns:cx4="http://schemas.microsoft.com/office/drawing/2016/5/10/chartex" xmlns:cx5="http://schemas.microsoft.com/office/drawing/2016/5/11/chartex" xmlns:cx6="http://schemas.microsoft.com/office/drawing/2016/5/12/chartex" xmlns:cx7="http://schemas.microsoft.com/office/drawing/2016/5/13/chartex" xmlns:cx8="http://schemas.microsoft.com/office/drawing/2016/5/14/chartex" xmlns:mc="http://schemas.openxmlformats.org/markup-compatibility/2006" xmlns:aink="http://schemas.microsoft.com/office/drawing/2016/ink" xmlns:am3d="http://schemas.microsoft.com/office/drawing/2017/model3d" xmlns:o="urn:schemas-microsoft-com:office:office" xmlns:r="http://schemas.openxmlformats.org/officeDocument/2006/relationships" xmlns:m="http://schemas.openxmlformats.org/officeDocument/2006/math" xmlns:v="urn:schemas-microsoft-com:vml" xmlns:wp14="http://schemas.microsoft.com/office/word/2010/wordprocessingDrawing" xmlns:wp="http://schemas.openxmlformats.org/drawingml/2006/wordprocessingDrawing" xmlns:w10="urn:schemas-microsoft-com:office:word" xmlns:w="http://schemas.openxmlformats.org/wordprocessingml/2006/main" xmlns:w14="http://schemas.microsoft.com/office/word/2010/wordml" xmlns:w15="http://schemas.microsoft.com/office/word/2012/wordml" xmlns:w16cid="http://schemas.microsoft.com/office/word/2016/wordml/cid" xmlns:w16se="http://schemas.microsoft.com/office/word/2015/wordml/symex" xmlns:wpg="http://schemas.microsoft.com/office/word/2010/wordprocessingGroup" xmlns:wpi="http://schemas.microsoft.com/office/word/2010/wordprocessingInk" xmlns:wne="http://schemas.microsoft.com/office/word/2006/wordml" xmlns:wps="http://schemas.microsoft.com/office/word/2010/wordprocessingShape" mc:Ignorable="w14 w15 w16se w16cid wp14">
+<w:numbering xmlns:wpc="http://schemas.microsoft.com/office/word/2010/wordprocessingCanvas" xmlns:cx="http://schemas.microsoft.com/office/drawing/2014/chartex" xmlns:cx1="http://schemas.microsoft.com/office/drawing/2015/9/8/chartex" xmlns:cx2="http://schemas.microsoft.com/office/drawing/2015/10/21/chartex" xmlns:cx3="http://schemas.microsoft.com/office/drawing/2016/5/9/chartex" xmlns:cx4="http://schemas.microsoft.com/office/drawing/2016/5/10/chartex" xmlns:cx5="http://schemas.microsoft.com/office/drawing/2016/5/11/chartex" xmlns:cx6="http://schemas.microsoft.com/office/drawing/2016/5/12/chartex" xmlns:cx7="http://schemas.microsoft.com/office/drawing/2016/5/13/chartex" xmlns:cx8="http://schemas.microsoft.com/office/drawing/2016/5/14/chartex" xmlns:mc="http://schemas.openxmlformats.org/markup-compatibility/2006" xmlns:aink="http://schemas.microsoft.com/office/drawing/2016/ink" xmlns:am3d="http://schemas.microsoft.com/office/drawing/2017/model3d" xmlns:o="urn:schemas-microsoft-com:office:office" xmlns:r="http://schemas.openxmlformats.org/officeDocument/2006/relationships" xmlns:m="http://schemas.openxmlformats.org/officeDocument/2006/math" xmlns:v="urn:schemas-microsoft-com:vml" xmlns:wp14="http://schemas.microsoft.com/office/word/2010/wordprocessingDrawing" xmlns:wp="http://schemas.openxmlformats.org/drawingml/2006/wordprocessingDrawing" xmlns:w10="urn:schemas-microsoft-com:office:word" xmlns:w="http://schemas.openxmlformats.org/wordprocessingml/2006/main" xmlns:w14="http://schemas.microsoft.com/office/word/2010/wordml" xmlns:w15="http://schemas.microsoft.com/office/word/2012/wordml" xmlns:w16cex="http://schemas.microsoft.com/office/word/2018/wordml/cex" xmlns:w16cid="http://schemas.microsoft.com/office/word/2016/wordml/cid" xmlns:w16="http://schemas.microsoft.com/office/word/2018/wordml" xmlns:w16sdtdh="http://schemas.microsoft.com/office/word/2020/wordml/sdtdatahash" xmlns:w16se="http://schemas.microsoft.com/office/word/2015/wordml/symex" xmlns:wpg="http://schemas.microsoft.com/office/word/2010/wordprocessingGroup" xmlns:wpi="http://schemas.microsoft.com/office/word/2010/wordprocessingInk" xmlns:wne="http://schemas.microsoft.com/office/word/2006/wordml" xmlns:wps="http://schemas.microsoft.com/office/word/2010/wordprocessingShape" mc:Ignorable="w14 w15 w16se w16cid w16 w16cex w16sdtdh wp14">
   <w:abstractNum w:abstractNumId="0" w15:restartNumberingAfterBreak="0">
     <w:nsid w:val="05D207DA"/>
     <w:multiLevelType w:val="hybridMultilevel"/>
@@ -9192,7 +11322,7 @@
 </file>
 
 <file path=word/styles.xml><?xml version="1.0" encoding="utf-8"?>
-<w:styles xmlns:mc="http://schemas.openxmlformats.org/markup-compatibility/2006" xmlns:r="http://schemas.openxmlformats.org/officeDocument/2006/relationships" xmlns:w="http://schemas.openxmlformats.org/wordprocessingml/2006/main" xmlns:w14="http://schemas.microsoft.com/office/word/2010/wordml" xmlns:w15="http://schemas.microsoft.com/office/word/2012/wordml" xmlns:w16cid="http://schemas.microsoft.com/office/word/2016/wordml/cid" xmlns:w16se="http://schemas.microsoft.com/office/word/2015/wordml/symex" mc:Ignorable="w14 w15 w16se w16cid">
+<w:styles xmlns:mc="http://schemas.openxmlformats.org/markup-compatibility/2006" xmlns:r="http://schemas.openxmlformats.org/officeDocument/2006/relationships" xmlns:w="http://schemas.openxmlformats.org/wordprocessingml/2006/main" xmlns:w14="http://schemas.microsoft.com/office/word/2010/wordml" xmlns:w15="http://schemas.microsoft.com/office/word/2012/wordml" xmlns:w16cex="http://schemas.microsoft.com/office/word/2018/wordml/cex" xmlns:w16cid="http://schemas.microsoft.com/office/word/2016/wordml/cid" xmlns:w16="http://schemas.microsoft.com/office/word/2018/wordml" xmlns:w16sdtdh="http://schemas.microsoft.com/office/word/2020/wordml/sdtdatahash" xmlns:w16se="http://schemas.microsoft.com/office/word/2015/wordml/symex" mc:Ignorable="w14 w15 w16se w16cid w16 w16cex w16sdtdh">
   <w:docDefaults>
     <w:rPrDefault>
       <w:rPr>

</xml_diff>